<commit_message>
Rewrote two paragraphs in cahierCharges.docx
</commit_message>
<xml_diff>
--- a/docs/Comptes rendu/sem3/cahierCharges.docx
+++ b/docs/Comptes rendu/sem3/cahierCharges.docx
@@ -1,20 +1,39 @@
 
 <file path=word/document.xml><?xml version="1.0" encoding="utf-8"?>
-<w:document xmlns:wpc="http://schemas.microsoft.com/office/word/2010/wordprocessingCanvas" xmlns:cx="http://schemas.microsoft.com/office/drawing/2014/chartex" xmlns:cx1="http://schemas.microsoft.com/office/drawing/2015/9/8/chartex" xmlns:cx2="http://schemas.microsoft.com/office/drawing/2015/10/21/chartex" xmlns:cx3="http://schemas.microsoft.com/office/drawing/2016/5/9/chartex" xmlns:cx4="http://schemas.microsoft.com/office/drawing/2016/5/10/chartex" xmlns:cx5="http://schemas.microsoft.com/office/drawing/2016/5/11/chartex" xmlns:cx6="http://schemas.microsoft.com/office/drawing/2016/5/12/chartex" xmlns:cx7="http://schemas.microsoft.com/office/drawing/2016/5/13/chartex" xmlns:cx8="http://schemas.microsoft.com/office/drawing/2016/5/14/chartex" xmlns:mc="http://schemas.openxmlformats.org/markup-compatibility/2006" xmlns:aink="http://schemas.microsoft.com/office/drawing/2016/ink" xmlns:am3d="http://schemas.microsoft.com/office/drawing/2017/model3d" xmlns:o="urn:schemas-microsoft-com:office:office" xmlns:r="http://schemas.openxmlformats.org/officeDocument/2006/relationships" xmlns:m="http://schemas.openxmlformats.org/officeDocument/2006/math" xmlns:v="urn:schemas-microsoft-com:vml" xmlns:wp14="http://schemas.microsoft.com/office/word/2010/wordprocessingDrawing" xmlns:wp="http://schemas.openxmlformats.org/drawingml/2006/wordprocessingDrawing" xmlns:w10="urn:schemas-microsoft-com:office:word" xmlns:w="http://schemas.openxmlformats.org/wordprocessingml/2006/main" xmlns:w14="http://schemas.microsoft.com/office/word/2010/wordml" xmlns:w15="http://schemas.microsoft.com/office/word/2012/wordml" xmlns:w16cid="http://schemas.microsoft.com/office/word/2016/wordml/cid" xmlns:w16se="http://schemas.microsoft.com/office/word/2015/wordml/symex" xmlns:wpg="http://schemas.microsoft.com/office/word/2010/wordprocessingGroup" xmlns:wpi="http://schemas.microsoft.com/office/word/2010/wordprocessingInk" xmlns:wne="http://schemas.microsoft.com/office/word/2006/wordml" xmlns:wps="http://schemas.microsoft.com/office/word/2010/wordprocessingShape" mc:Ignorable="w14 w15 w16se w16cid wp14">
+<w:document xmlns:wpc="http://schemas.microsoft.com/office/word/2010/wordprocessingCanvas" xmlns:cx="http://schemas.microsoft.com/office/drawing/2014/chartex" xmlns:cx1="http://schemas.microsoft.com/office/drawing/2015/9/8/chartex" xmlns:cx2="http://schemas.microsoft.com/office/drawing/2015/10/21/chartex" xmlns:cx3="http://schemas.microsoft.com/office/drawing/2016/5/9/chartex" xmlns:cx4="http://schemas.microsoft.com/office/drawing/2016/5/10/chartex" xmlns:cx5="http://schemas.microsoft.com/office/drawing/2016/5/11/chartex" xmlns:cx6="http://schemas.microsoft.com/office/drawing/2016/5/12/chartex" xmlns:cx7="http://schemas.microsoft.com/office/drawing/2016/5/13/chartex" xmlns:cx8="http://schemas.microsoft.com/office/drawing/2016/5/14/chartex" xmlns:mc="http://schemas.openxmlformats.org/markup-compatibility/2006" xmlns:aink="http://schemas.microsoft.com/office/drawing/2016/ink" xmlns:am3d="http://schemas.microsoft.com/office/drawing/2017/model3d" xmlns:o="urn:schemas-microsoft-com:office:office" xmlns:r="http://schemas.openxmlformats.org/officeDocument/2006/relationships" xmlns:m="http://schemas.openxmlformats.org/officeDocument/2006/math" xmlns:v="urn:schemas-microsoft-com:vml" xmlns:wp14="http://schemas.microsoft.com/office/word/2010/wordprocessingDrawing" xmlns:wp="http://schemas.openxmlformats.org/drawingml/2006/wordprocessingDrawing" xmlns:w10="urn:schemas-microsoft-com:office:word" xmlns:w="http://schemas.openxmlformats.org/wordprocessingml/2006/main" xmlns:w14="http://schemas.microsoft.com/office/word/2010/wordml" xmlns:w15="http://schemas.microsoft.com/office/word/2012/wordml" xmlns:w16cex="http://schemas.microsoft.com/office/word/2018/wordml/cex" xmlns:w16cid="http://schemas.microsoft.com/office/word/2016/wordml/cid" xmlns:w16="http://schemas.microsoft.com/office/word/2018/wordml" xmlns:w16sdtdh="http://schemas.microsoft.com/office/word/2020/wordml/sdtdatahash" xmlns:w16se="http://schemas.microsoft.com/office/word/2015/wordml/symex" xmlns:wpg="http://schemas.microsoft.com/office/word/2010/wordprocessingGroup" xmlns:wpi="http://schemas.microsoft.com/office/word/2010/wordprocessingInk" xmlns:wne="http://schemas.microsoft.com/office/word/2006/wordml" xmlns:wps="http://schemas.microsoft.com/office/word/2010/wordprocessingShape" mc:Ignorable="w14 w15 w16se w16cid w16 w16cex w16sdtdh wp14">
   <w:body>
     <w:p>
       <w:pPr>
         <w:pStyle w:val="Titre"/>
         <w:jc w:val="center"/>
-      </w:pPr>
-      <w:r>
-        <w:t xml:space="preserve">Cahier des Charges: </w:t>
-      </w:r>
-      <w:proofErr w:type="spellStart"/>
-      <w:r>
-        <w:t>DomoCap</w:t>
-      </w:r>
-      <w:proofErr w:type="spellEnd"/>
+        <w:rPr>
+          <w:lang w:val="fr-FR"/>
+        </w:rPr>
+      </w:pPr>
+      <w:r>
+        <w:rPr>
+          <w:lang w:val="fr-FR"/>
+        </w:rPr>
+        <w:t>Cahier des Charges</w:t>
+      </w:r>
+      <w:r>
+        <w:rPr>
+          <w:lang w:val="fr-FR"/>
+        </w:rPr>
+        <w:t xml:space="preserve"> </w:t>
+      </w:r>
+      <w:r>
+        <w:rPr>
+          <w:lang w:val="fr-FR"/>
+        </w:rPr>
+        <w:t xml:space="preserve">: </w:t>
+      </w:r>
+      <w:r>
+        <w:rPr>
+          <w:lang w:val="fr-FR"/>
+        </w:rPr>
+        <w:t>DoMoCap</w:t>
+      </w:r>
     </w:p>
     <w:p>
       <w:pPr>
@@ -29,54 +48,57 @@
     <w:p>
       <w:pPr>
         <w:pStyle w:val="Titre"/>
-      </w:pPr>
-      <w:r>
-        <w:t>I – Pré</w:t>
-      </w:r>
-      <w:proofErr w:type="spellStart"/>
-      <w:r>
         <w:rPr>
           <w:lang w:val="fr-FR"/>
         </w:rPr>
-        <w:t>sentation</w:t>
-      </w:r>
-      <w:proofErr w:type="spellEnd"/>
+      </w:pPr>
       <w:r>
         <w:rPr>
           <w:lang w:val="fr-FR"/>
         </w:rPr>
+        <w:t xml:space="preserve">I – </w:t>
+      </w:r>
+      <w:r>
+        <w:rPr>
+          <w:lang w:val="fr-FR"/>
+        </w:rPr>
+        <w:t>Présentation</w:t>
+      </w:r>
+      <w:r>
+        <w:rPr>
+          <w:lang w:val="fr-FR"/>
+        </w:rPr>
         <w:t xml:space="preserve"> </w:t>
       </w:r>
-      <w:proofErr w:type="spellStart"/>
       <w:r>
         <w:rPr>
           <w:lang w:val="fr-FR"/>
         </w:rPr>
-        <w:t>ge</w:t>
-      </w:r>
-      <w:proofErr w:type="spellEnd"/>
-      <w:r>
-        <w:t>́né</w:t>
-      </w:r>
-      <w:proofErr w:type="spellStart"/>
+        <w:t>générale</w:t>
+      </w:r>
       <w:r>
         <w:rPr>
           <w:lang w:val="fr-FR"/>
         </w:rPr>
-        <w:t>rale</w:t>
-      </w:r>
-      <w:proofErr w:type="spellEnd"/>
+        <w:t xml:space="preserve"> du </w:t>
+      </w:r>
       <w:r>
         <w:rPr>
           <w:lang w:val="fr-FR"/>
         </w:rPr>
-        <w:t xml:space="preserve"> du </w:t>
+        <w:t>projet</w:t>
       </w:r>
       <w:r>
         <w:rPr>
           <w:lang w:val="fr-FR"/>
         </w:rPr>
-        <w:t>projet:</w:t>
+        <w:t xml:space="preserve"> </w:t>
+      </w:r>
+      <w:r>
+        <w:rPr>
+          <w:lang w:val="fr-FR"/>
+        </w:rPr>
+        <w:t>:</w:t>
       </w:r>
     </w:p>
     <w:p>
@@ -115,15 +137,16 @@
         <w:jc w:val="both"/>
       </w:pPr>
       <w:r>
-        <w:t xml:space="preserve">Maitre d’ouvrage = </w:t>
-      </w:r>
-      <w:proofErr w:type="spellStart"/>
-      <w:r>
-        <w:t>Chevaldonné</w:t>
-      </w:r>
-      <w:proofErr w:type="spellEnd"/>
-      <w:r>
-        <w:t xml:space="preserve"> Marc </w:t>
+        <w:t>Maitre d’ouvrage</w:t>
+      </w:r>
+      <w:r>
+        <w:t xml:space="preserve"> : </w:t>
+      </w:r>
+      <w:r>
+        <w:t xml:space="preserve">Marc </w:t>
+      </w:r>
+      <w:r>
+        <w:t>CHEVALDONNÉ, professeur</w:t>
       </w:r>
     </w:p>
     <w:p>
@@ -138,108 +161,140 @@
         <w:t>œuvre</w:t>
       </w:r>
       <w:r>
-        <w:t xml:space="preserve"> = </w:t>
-      </w:r>
-      <w:r>
-        <w:t xml:space="preserve">chef d’équipe = </w:t>
-      </w:r>
-      <w:r>
-        <w:t xml:space="preserve">Le </w:t>
-      </w:r>
-      <w:proofErr w:type="spellStart"/>
-      <w:r>
-        <w:t>Geuhennec</w:t>
-      </w:r>
-      <w:proofErr w:type="spellEnd"/>
-      <w:r>
         <w:t xml:space="preserve"> </w:t>
       </w:r>
       <w:r>
-        <w:t>Elliot</w:t>
-      </w:r>
-    </w:p>
-    <w:p>
-      <w:pPr>
-        <w:pStyle w:val="Corps"/>
-        <w:jc w:val="both"/>
-      </w:pPr>
-      <w:r>
-        <w:t xml:space="preserve">Equipes : </w:t>
-      </w:r>
-      <w:r>
-        <w:tab/>
-      </w:r>
-      <w:proofErr w:type="spellStart"/>
-      <w:r>
-        <w:t>Broquet</w:t>
-      </w:r>
-      <w:proofErr w:type="spellEnd"/>
-      <w:r>
-        <w:t xml:space="preserve"> Mattéo</w:t>
-      </w:r>
-    </w:p>
-    <w:p>
-      <w:pPr>
-        <w:pStyle w:val="Corps"/>
-        <w:jc w:val="both"/>
-      </w:pPr>
-      <w:r>
-        <w:tab/>
-      </w:r>
-      <w:r>
-        <w:tab/>
-      </w:r>
-      <w:proofErr w:type="spellStart"/>
-      <w:r>
-        <w:t>Geoffre</w:t>
-      </w:r>
-      <w:proofErr w:type="spellEnd"/>
-      <w:r>
-        <w:t xml:space="preserve"> </w:t>
-      </w:r>
-      <w:r>
+        <w:t>et chef de projet :</w:t>
+      </w:r>
+      <w:r>
+        <w:t xml:space="preserve"> Elliot</w:t>
+      </w:r>
+      <w:r>
+        <w:t>t LE GUEHENNEC</w:t>
+      </w:r>
+      <w:r>
+        <w:t>, élève de 2</w:t>
+      </w:r>
+      <w:r>
+        <w:rPr>
+          <w:vertAlign w:val="superscript"/>
+        </w:rPr>
+        <w:t>nde</w:t>
+      </w:r>
+      <w:r>
+        <w:t xml:space="preserve"> année</w:t>
+      </w:r>
+    </w:p>
+    <w:p>
+      <w:pPr>
+        <w:pStyle w:val="Corps"/>
+        <w:jc w:val="both"/>
+      </w:pPr>
+      <w:r>
+        <w:t xml:space="preserve">Equipe : </w:t>
+      </w:r>
+      <w:r>
+        <w:tab/>
+        <w:t>Mattéo</w:t>
+      </w:r>
+      <w:r>
+        <w:t xml:space="preserve"> BROQUET</w:t>
+      </w:r>
+      <w:r>
+        <w:t>, élève de 2</w:t>
+      </w:r>
+      <w:r>
+        <w:rPr>
+          <w:vertAlign w:val="superscript"/>
+        </w:rPr>
+        <w:t>nde</w:t>
+      </w:r>
+      <w:r>
+        <w:t xml:space="preserve"> année</w:t>
+      </w:r>
+    </w:p>
+    <w:p>
+      <w:pPr>
+        <w:pStyle w:val="Corps"/>
+        <w:jc w:val="both"/>
+      </w:pPr>
+      <w:r>
+        <w:tab/>
+      </w:r>
+      <w:r>
+        <w:tab/>
         <w:t>Yorick</w:t>
       </w:r>
-    </w:p>
-    <w:p>
-      <w:pPr>
-        <w:pStyle w:val="Corps"/>
-        <w:jc w:val="both"/>
-      </w:pPr>
-      <w:r>
-        <w:tab/>
-      </w:r>
-      <w:r>
-        <w:tab/>
-      </w:r>
-      <w:r>
-        <w:t xml:space="preserve">Theron </w:t>
-      </w:r>
-      <w:r>
+      <w:r>
+        <w:t xml:space="preserve"> GEOFFRE</w:t>
+      </w:r>
+      <w:r>
+        <w:t>, élève de 2</w:t>
+      </w:r>
+      <w:r>
+        <w:rPr>
+          <w:vertAlign w:val="superscript"/>
+        </w:rPr>
+        <w:t>nde</w:t>
+      </w:r>
+      <w:r>
+        <w:t xml:space="preserve"> année</w:t>
+      </w:r>
+    </w:p>
+    <w:p>
+      <w:pPr>
+        <w:pStyle w:val="Corps"/>
+        <w:jc w:val="both"/>
+      </w:pPr>
+      <w:r>
+        <w:tab/>
+      </w:r>
+      <w:r>
+        <w:tab/>
         <w:t>Erwan</w:t>
       </w:r>
-    </w:p>
-    <w:p>
-      <w:pPr>
-        <w:pStyle w:val="Corps"/>
-        <w:jc w:val="both"/>
-      </w:pPr>
-      <w:r>
-        <w:tab/>
-      </w:r>
-      <w:r>
-        <w:tab/>
-      </w:r>
-      <w:proofErr w:type="spellStart"/>
-      <w:r>
-        <w:t>Gadet</w:t>
-      </w:r>
-      <w:proofErr w:type="spellEnd"/>
-      <w:r>
-        <w:t xml:space="preserve"> </w:t>
-      </w:r>
-      <w:r>
+      <w:r>
+        <w:t xml:space="preserve"> THERON</w:t>
+      </w:r>
+      <w:r>
+        <w:t>, élève de 2</w:t>
+      </w:r>
+      <w:r>
+        <w:rPr>
+          <w:vertAlign w:val="superscript"/>
+        </w:rPr>
+        <w:t>nde</w:t>
+      </w:r>
+      <w:r>
+        <w:t xml:space="preserve"> année</w:t>
+      </w:r>
+    </w:p>
+    <w:p>
+      <w:pPr>
+        <w:pStyle w:val="Corps"/>
+        <w:jc w:val="both"/>
+      </w:pPr>
+      <w:r>
+        <w:tab/>
+      </w:r>
+      <w:r>
+        <w:tab/>
         <w:t>Jordan</w:t>
+      </w:r>
+      <w:r>
+        <w:t xml:space="preserve"> GADET</w:t>
+      </w:r>
+      <w:r>
+        <w:t>, élève de 2</w:t>
+      </w:r>
+      <w:r>
+        <w:rPr>
+          <w:vertAlign w:val="superscript"/>
+        </w:rPr>
+        <w:t>nde</w:t>
+      </w:r>
+      <w:r>
+        <w:t xml:space="preserve"> année</w:t>
       </w:r>
     </w:p>
     <w:p>
@@ -293,65 +348,56 @@
     <w:p>
       <w:pPr>
         <w:pStyle w:val="Corps"/>
-        <w:ind w:firstLine="720"/>
-        <w:jc w:val="both"/>
-      </w:pPr>
-      <w:r>
-        <w:t xml:space="preserve">Le projet </w:t>
-      </w:r>
-      <w:proofErr w:type="spellStart"/>
-      <w:r>
-        <w:t>Domocap</w:t>
-      </w:r>
-      <w:proofErr w:type="spellEnd"/>
-      <w:r>
-        <w:t xml:space="preserve"> vise à fournir une plateforme permettant la création de périphériques d’entrée de réalité virtuelle fonctionnant avec la plateforme </w:t>
-      </w:r>
-      <w:proofErr w:type="spellStart"/>
-      <w:r>
-        <w:t>SteamVR</w:t>
-      </w:r>
-      <w:proofErr w:type="spellEnd"/>
-      <w:r>
-        <w:t>. L’originalité de notre projet réside dans l’adaptabilité de ses périphériques. Pour que notre app</w:t>
-      </w:r>
-      <w:r>
-        <w:t xml:space="preserve">lication soit le plus adapté possible, nous prévoyons </w:t>
-      </w:r>
-      <w:r>
-        <w:t>à</w:t>
-      </w:r>
-      <w:r>
-        <w:t xml:space="preserve"> ce que l’utilisateur puisse paramétrer </w:t>
-      </w:r>
-      <w:r>
-        <w:t>lui-même</w:t>
-      </w:r>
-      <w:r>
-        <w:t xml:space="preserve"> son driver sans avoir à le programmer selon l’API </w:t>
-      </w:r>
-      <w:proofErr w:type="spellStart"/>
-      <w:r>
-        <w:t>OpenVR</w:t>
-      </w:r>
-      <w:proofErr w:type="spellEnd"/>
-      <w:r>
-        <w:t xml:space="preserve">. Toute la communication </w:t>
-      </w:r>
-      <w:proofErr w:type="spellStart"/>
-      <w:r>
-        <w:t>OpenVR</w:t>
-      </w:r>
-      <w:proofErr w:type="spellEnd"/>
-      <w:r>
-        <w:t xml:space="preserve"> est effectué par l’application.</w:t>
-      </w:r>
-    </w:p>
-    <w:p>
-      <w:pPr>
-        <w:pStyle w:val="Corps"/>
-        <w:jc w:val="both"/>
-      </w:pPr>
+        <w:jc w:val="both"/>
+      </w:pPr>
+      <w:r>
+        <w:t>Aujourd’hui, construire ses propres équipements de réalité virtuelle est fastidieux</w:t>
+      </w:r>
+      <w:r>
+        <w:t>, car ce processus implique de devoir coder un driver selon l’API OpenVR</w:t>
+      </w:r>
+      <w:r>
+        <w:t>, dans le but de se connecter à la plateforme SteamVR.</w:t>
+      </w:r>
+      <w:r>
+        <w:t xml:space="preserve"> </w:t>
+      </w:r>
+      <w:r>
+        <w:t>Le projet DoMoCap</w:t>
+      </w:r>
+      <w:r>
+        <w:t xml:space="preserve"> sera</w:t>
+      </w:r>
+      <w:r>
+        <w:t xml:space="preserve"> un outil facilitant cette procédure, </w:t>
+      </w:r>
+      <w:r>
+        <w:t xml:space="preserve">en </w:t>
+      </w:r>
+      <w:r>
+        <w:t xml:space="preserve">connectant automatiquement un équipement de réalité virtuelle à SteamVR. </w:t>
+      </w:r>
+      <w:r>
+        <w:t>Pour que notre application soit l</w:t>
+      </w:r>
+      <w:r>
+        <w:t>a</w:t>
+      </w:r>
+      <w:r>
+        <w:t xml:space="preserve"> plus adapté</w:t>
+      </w:r>
+      <w:r>
+        <w:t>e aux besoins de l’utilisateur</w:t>
+      </w:r>
+      <w:r>
+        <w:t>, nous prévoyons que l’utilisateur puisse paramétrer lui-même</w:t>
+      </w:r>
+      <w:r>
+        <w:t xml:space="preserve"> ses contrôles grâce à une interface </w:t>
+      </w:r>
+      <w:r>
+        <w:t>plus intuitive que l’API OpenVR. Toute la communication avec SteamVR sera effectuée par l’application.</w:t>
+      </w:r>
     </w:p>
     <w:p>
       <w:pPr>
@@ -402,8 +448,6 @@
       </w:pPr>
       <w:r>
         <w:tab/>
-      </w:r>
-      <w:r>
         <w:t>Livrable(s) fin P2</w:t>
       </w:r>
       <w:r>
@@ -487,13 +531,8 @@
       </w:r>
       <w:r>
         <w:tab/>
-        <w:t xml:space="preserve">-communication </w:t>
-      </w:r>
-      <w:proofErr w:type="spellStart"/>
-      <w:r>
-        <w:t>OpenVR</w:t>
-      </w:r>
-      <w:proofErr w:type="spellEnd"/>
+        <w:t>-communication OpenVR</w:t>
+      </w:r>
     </w:p>
     <w:p>
       <w:pPr>
@@ -511,13 +550,8 @@
         <w:t>-simulation (Steam VR</w:t>
       </w:r>
       <w:r>
-        <w:t xml:space="preserve"> ou </w:t>
-      </w:r>
-      <w:proofErr w:type="spellStart"/>
-      <w:r>
-        <w:t>Unity</w:t>
-      </w:r>
-      <w:proofErr w:type="spellEnd"/>
+        <w:t xml:space="preserve"> ou Unity</w:t>
+      </w:r>
       <w:r>
         <w:t>)</w:t>
       </w:r>
@@ -541,11 +575,6 @@
       </w:pPr>
       <w:r>
         <w:tab/>
-      </w:r>
-      <w:r>
-        <w:rPr>
-          <w:lang w:val="da-DK"/>
-        </w:rPr>
         <w:t>Livrable(s) fin P3</w:t>
       </w:r>
       <w:r>
@@ -581,15 +610,7 @@
       </w:r>
       <w:r>
         <w:tab/>
-        <w:t>-communication entrée externe (</w:t>
-      </w:r>
-      <w:proofErr w:type="spellStart"/>
-      <w:r>
-        <w:t>Kinnect</w:t>
-      </w:r>
-      <w:proofErr w:type="spellEnd"/>
-      <w:r>
-        <w:t>)</w:t>
+        <w:t>-communication entrée externe (Kinect)</w:t>
       </w:r>
     </w:p>
     <w:p>
@@ -780,7 +801,23 @@
           <w:sz w:val="36"/>
           <w:szCs w:val="36"/>
         </w:rPr>
-        <w:t>II – Cahier des charges fonctionnel :</w:t>
+        <w:t>II – Cahier des charges fonctionnel</w:t>
+      </w:r>
+      <w:r>
+        <w:rPr>
+          <w:b/>
+          <w:sz w:val="36"/>
+          <w:szCs w:val="36"/>
+        </w:rPr>
+        <w:t>les</w:t>
+      </w:r>
+      <w:r>
+        <w:rPr>
+          <w:b/>
+          <w:sz w:val="36"/>
+          <w:szCs w:val="36"/>
+        </w:rPr>
+        <w:t> :</w:t>
       </w:r>
     </w:p>
     <w:p>
@@ -839,68 +876,115 @@
         <w:jc w:val="both"/>
       </w:pPr>
       <w:r>
-        <w:rPr>
-          <w:b/>
-        </w:rPr>
-        <w:tab/>
-      </w:r>
-      <w:r>
-        <w:t>Grace a un, on récupère les données du gant. Puis on les transmet à un filtre qui assure que les valeurs re</w:t>
-      </w:r>
-      <w:r>
-        <w:t>ç</w:t>
-      </w:r>
-      <w:r>
-        <w:t>ues sont juste et qui regarde les différentes erreurs qui pourrais arriver. Puis nous allons donner ces données</w:t>
+        <w:t>Lorsque l’util</w:t>
+      </w:r>
+      <w:r>
+        <w:t>isateur utilise une application en réalité virtuelle, ses équipements envoient des données dites « brutes ». Celles-ci sont « raffinées » à l’aide d’un filtre</w:t>
+      </w:r>
+      <w:r>
+        <w:t xml:space="preserve"> qui assure que les valeurs reçues sont juste</w:t>
+      </w:r>
+      <w:r>
+        <w:t>s,</w:t>
+      </w:r>
+      <w:r>
+        <w:t xml:space="preserve"> et </w:t>
+      </w:r>
+      <w:r>
+        <w:t>définit</w:t>
+      </w:r>
+      <w:r>
+        <w:t xml:space="preserve"> les erreurs qui pourrai</w:t>
+      </w:r>
+      <w:r>
+        <w:t>ent survenir</w:t>
+      </w:r>
+      <w:r>
+        <w:t>. Puis ces données</w:t>
+      </w:r>
+      <w:r>
+        <w:t xml:space="preserve"> passent par</w:t>
+      </w:r>
+      <w:r>
+        <w:t xml:space="preserve"> un outil</w:t>
+      </w:r>
+      <w:r>
+        <w:t xml:space="preserve"> de mapping </w:t>
+      </w:r>
+      <w:r>
+        <w:t xml:space="preserve">qui va définir les </w:t>
+      </w:r>
+      <w:r>
+        <w:t xml:space="preserve">associer les différents </w:t>
+      </w:r>
+      <w:r>
+        <w:t>boutons avec les contrôles dans le jeu.</w:t>
+      </w:r>
+      <w:r>
+        <w:t xml:space="preserve"> Puis elles </w:t>
+      </w:r>
+      <w:r>
+        <w:t>sont</w:t>
+      </w:r>
+      <w:r>
+        <w:t xml:space="preserve"> transmises à un driver qui </w:t>
+      </w:r>
+      <w:r>
+        <w:t>communique</w:t>
+      </w:r>
+      <w:r>
+        <w:t xml:space="preserve"> avec </w:t>
+      </w:r>
+      <w:r>
+        <w:t>SteamVR</w:t>
+      </w:r>
+      <w:r>
+        <w:t xml:space="preserve">. </w:t>
+      </w:r>
+      <w:r>
+        <w:t>En parallèle à cela, nous avons</w:t>
+      </w:r>
+      <w:r>
+        <w:t xml:space="preserve"> un outil qui permet de paramétrer les différents </w:t>
+      </w:r>
+      <w:r>
+        <w:t>boutons</w:t>
+      </w:r>
+      <w:r>
+        <w:t xml:space="preserve"> de notre </w:t>
+      </w:r>
+      <w:r>
+        <w:t>équipement</w:t>
+      </w:r>
+      <w:r>
+        <w:t xml:space="preserve"> dans diff</w:t>
+      </w:r>
+      <w:r>
+        <w:t>é</w:t>
+      </w:r>
+      <w:r>
+        <w:t>rent</w:t>
+      </w:r>
+      <w:r>
+        <w:t>es</w:t>
       </w:r>
       <w:r>
         <w:t xml:space="preserve"> </w:t>
       </w:r>
       <w:r>
-        <w:t>à un o</w:t>
-      </w:r>
-      <w:r>
-        <w:t>utils</w:t>
-      </w:r>
-      <w:r>
-        <w:t xml:space="preserve"> de mapping </w:t>
-      </w:r>
-      <w:r>
-        <w:t xml:space="preserve">qui vas définir les différents boutons qui va servir à interagir avec la démonstration par rapport aux données. Puis elles seront transmises à un driver qui vas communiquer avec </w:t>
-      </w:r>
-      <w:proofErr w:type="spellStart"/>
-      <w:r>
-        <w:t>OpenVR</w:t>
-      </w:r>
-      <w:proofErr w:type="spellEnd"/>
+        <w:t>applications</w:t>
+      </w:r>
       <w:r>
         <w:t>.</w:t>
       </w:r>
       <w:r>
-        <w:t xml:space="preserve"> Nous ferons ensuite un outil qui permet de paramétrer les différentes touches de notre manette pour définir certaine action dans la démonstration et au final dans diffèrent jeux.</w:t>
-      </w:r>
-      <w:r>
-        <w:t xml:space="preserve"> Pour</w:t>
-      </w:r>
-      <w:r>
-        <w:t xml:space="preserve"> finir</w:t>
-      </w:r>
-      <w:r>
-        <w:t>, n</w:t>
-      </w:r>
-      <w:r>
-        <w:t xml:space="preserve">ous créerons une démonstration sur </w:t>
-      </w:r>
-      <w:proofErr w:type="spellStart"/>
-      <w:r>
-        <w:t>Unity</w:t>
-      </w:r>
-      <w:proofErr w:type="spellEnd"/>
-      <w:r>
-        <w:t>, qui en premier temps sera plutôt simple pour avoir une démonstration fonctionne, dans un deuxième temps nous améliorerons cette démonstration pour la rendre plus esthétique</w:t>
-      </w:r>
-      <w:r>
-        <w:t xml:space="preserve"> (bonus).</w:t>
+        <w:t xml:space="preserve"> </w:t>
+      </w:r>
+      <w:r>
+        <w:t>Afin de tester notre outil et de le montrer à de futurs clients, plusieurs démonstrations de diverses qualités seront créées</w:t>
+      </w:r>
+      <w:r>
+        <w:t xml:space="preserve"> au fur et à mesure du projet.</w:t>
       </w:r>
     </w:p>
     <w:p>
@@ -965,21 +1049,11 @@
         <w:t>s</w:t>
       </w:r>
       <w:r>
-        <w:t xml:space="preserve">t le temps passer sur la documentation pour comprendre comment </w:t>
-      </w:r>
-      <w:proofErr w:type="spellStart"/>
-      <w:r>
-        <w:t>SteamVR</w:t>
-      </w:r>
-      <w:proofErr w:type="spellEnd"/>
-      <w:r>
-        <w:t xml:space="preserve"> fonctionne et comment communiquer avec </w:t>
+        <w:t xml:space="preserve">t le temps passer sur la documentation pour comprendre comment SteamVR fonctionne et comment communiquer avec </w:t>
       </w:r>
       <w:r>
         <w:t>cette application.</w:t>
       </w:r>
-      <w:bookmarkStart w:id="0" w:name="_GoBack"/>
-      <w:bookmarkEnd w:id="0"/>
     </w:p>
     <w:sectPr>
       <w:headerReference w:type="default" r:id="rId6"/>
@@ -993,7 +1067,7 @@
 </file>
 
 <file path=word/endnotes.xml><?xml version="1.0" encoding="utf-8"?>
-<w:endnotes xmlns:wpc="http://schemas.microsoft.com/office/word/2010/wordprocessingCanvas" xmlns:cx="http://schemas.microsoft.com/office/drawing/2014/chartex" xmlns:cx1="http://schemas.microsoft.com/office/drawing/2015/9/8/chartex" xmlns:cx2="http://schemas.microsoft.com/office/drawing/2015/10/21/chartex" xmlns:cx3="http://schemas.microsoft.com/office/drawing/2016/5/9/chartex" xmlns:cx4="http://schemas.microsoft.com/office/drawing/2016/5/10/chartex" xmlns:cx5="http://schemas.microsoft.com/office/drawing/2016/5/11/chartex" xmlns:cx6="http://schemas.microsoft.com/office/drawing/2016/5/12/chartex" xmlns:cx7="http://schemas.microsoft.com/office/drawing/2016/5/13/chartex" xmlns:cx8="http://schemas.microsoft.com/office/drawing/2016/5/14/chartex" xmlns:mc="http://schemas.openxmlformats.org/markup-compatibility/2006" xmlns:aink="http://schemas.microsoft.com/office/drawing/2016/ink" xmlns:am3d="http://schemas.microsoft.com/office/drawing/2017/model3d" xmlns:o="urn:schemas-microsoft-com:office:office" xmlns:r="http://schemas.openxmlformats.org/officeDocument/2006/relationships" xmlns:m="http://schemas.openxmlformats.org/officeDocument/2006/math" xmlns:v="urn:schemas-microsoft-com:vml" xmlns:wp14="http://schemas.microsoft.com/office/word/2010/wordprocessingDrawing" xmlns:wp="http://schemas.openxmlformats.org/drawingml/2006/wordprocessingDrawing" xmlns:w10="urn:schemas-microsoft-com:office:word" xmlns:w="http://schemas.openxmlformats.org/wordprocessingml/2006/main" xmlns:w14="http://schemas.microsoft.com/office/word/2010/wordml" xmlns:w15="http://schemas.microsoft.com/office/word/2012/wordml" xmlns:w16cid="http://schemas.microsoft.com/office/word/2016/wordml/cid" xmlns:w16se="http://schemas.microsoft.com/office/word/2015/wordml/symex" xmlns:wpg="http://schemas.microsoft.com/office/word/2010/wordprocessingGroup" xmlns:wpi="http://schemas.microsoft.com/office/word/2010/wordprocessingInk" xmlns:wne="http://schemas.microsoft.com/office/word/2006/wordml" xmlns:wps="http://schemas.microsoft.com/office/word/2010/wordprocessingShape" mc:Ignorable="w14 w15 w16se w16cid wp14">
+<w:endnotes xmlns:wpc="http://schemas.microsoft.com/office/word/2010/wordprocessingCanvas" xmlns:cx="http://schemas.microsoft.com/office/drawing/2014/chartex" xmlns:cx1="http://schemas.microsoft.com/office/drawing/2015/9/8/chartex" xmlns:cx2="http://schemas.microsoft.com/office/drawing/2015/10/21/chartex" xmlns:cx3="http://schemas.microsoft.com/office/drawing/2016/5/9/chartex" xmlns:cx4="http://schemas.microsoft.com/office/drawing/2016/5/10/chartex" xmlns:cx5="http://schemas.microsoft.com/office/drawing/2016/5/11/chartex" xmlns:cx6="http://schemas.microsoft.com/office/drawing/2016/5/12/chartex" xmlns:cx7="http://schemas.microsoft.com/office/drawing/2016/5/13/chartex" xmlns:cx8="http://schemas.microsoft.com/office/drawing/2016/5/14/chartex" xmlns:mc="http://schemas.openxmlformats.org/markup-compatibility/2006" xmlns:aink="http://schemas.microsoft.com/office/drawing/2016/ink" xmlns:am3d="http://schemas.microsoft.com/office/drawing/2017/model3d" xmlns:o="urn:schemas-microsoft-com:office:office" xmlns:r="http://schemas.openxmlformats.org/officeDocument/2006/relationships" xmlns:m="http://schemas.openxmlformats.org/officeDocument/2006/math" xmlns:v="urn:schemas-microsoft-com:vml" xmlns:wp14="http://schemas.microsoft.com/office/word/2010/wordprocessingDrawing" xmlns:wp="http://schemas.openxmlformats.org/drawingml/2006/wordprocessingDrawing" xmlns:w10="urn:schemas-microsoft-com:office:word" xmlns:w="http://schemas.openxmlformats.org/wordprocessingml/2006/main" xmlns:w14="http://schemas.microsoft.com/office/word/2010/wordml" xmlns:w15="http://schemas.microsoft.com/office/word/2012/wordml" xmlns:w16cex="http://schemas.microsoft.com/office/word/2018/wordml/cex" xmlns:w16cid="http://schemas.microsoft.com/office/word/2016/wordml/cid" xmlns:w16="http://schemas.microsoft.com/office/word/2018/wordml" xmlns:w16sdtdh="http://schemas.microsoft.com/office/word/2020/wordml/sdtdatahash" xmlns:w16se="http://schemas.microsoft.com/office/word/2015/wordml/symex" xmlns:wpg="http://schemas.microsoft.com/office/word/2010/wordprocessingGroup" xmlns:wpi="http://schemas.microsoft.com/office/word/2010/wordprocessingInk" xmlns:wne="http://schemas.microsoft.com/office/word/2006/wordml" xmlns:wps="http://schemas.microsoft.com/office/word/2010/wordprocessingShape" mc:Ignorable="w14 w15 w16se w16cid w16 w16cex w16sdtdh wp14">
   <w:endnote w:type="separator" w:id="-1">
     <w:p>
       <w:r>
@@ -1012,13 +1086,13 @@
 </file>
 
 <file path=word/footer1.xml><?xml version="1.0" encoding="utf-8"?>
-<w:ftr xmlns:wpc="http://schemas.microsoft.com/office/word/2010/wordprocessingCanvas" xmlns:cx="http://schemas.microsoft.com/office/drawing/2014/chartex" xmlns:cx1="http://schemas.microsoft.com/office/drawing/2015/9/8/chartex" xmlns:cx2="http://schemas.microsoft.com/office/drawing/2015/10/21/chartex" xmlns:cx3="http://schemas.microsoft.com/office/drawing/2016/5/9/chartex" xmlns:cx4="http://schemas.microsoft.com/office/drawing/2016/5/10/chartex" xmlns:cx5="http://schemas.microsoft.com/office/drawing/2016/5/11/chartex" xmlns:cx6="http://schemas.microsoft.com/office/drawing/2016/5/12/chartex" xmlns:cx7="http://schemas.microsoft.com/office/drawing/2016/5/13/chartex" xmlns:cx8="http://schemas.microsoft.com/office/drawing/2016/5/14/chartex" xmlns:mc="http://schemas.openxmlformats.org/markup-compatibility/2006" xmlns:aink="http://schemas.microsoft.com/office/drawing/2016/ink" xmlns:am3d="http://schemas.microsoft.com/office/drawing/2017/model3d" xmlns:o="urn:schemas-microsoft-com:office:office" xmlns:r="http://schemas.openxmlformats.org/officeDocument/2006/relationships" xmlns:m="http://schemas.openxmlformats.org/officeDocument/2006/math" xmlns:v="urn:schemas-microsoft-com:vml" xmlns:wp14="http://schemas.microsoft.com/office/word/2010/wordprocessingDrawing" xmlns:wp="http://schemas.openxmlformats.org/drawingml/2006/wordprocessingDrawing" xmlns:w10="urn:schemas-microsoft-com:office:word" xmlns:w="http://schemas.openxmlformats.org/wordprocessingml/2006/main" xmlns:w14="http://schemas.microsoft.com/office/word/2010/wordml" xmlns:w15="http://schemas.microsoft.com/office/word/2012/wordml" xmlns:w16cid="http://schemas.microsoft.com/office/word/2016/wordml/cid" xmlns:w16se="http://schemas.microsoft.com/office/word/2015/wordml/symex" xmlns:wpg="http://schemas.microsoft.com/office/word/2010/wordprocessingGroup" xmlns:wpi="http://schemas.microsoft.com/office/word/2010/wordprocessingInk" xmlns:wne="http://schemas.microsoft.com/office/word/2006/wordml" xmlns:wps="http://schemas.microsoft.com/office/word/2010/wordprocessingShape" mc:Ignorable="w14 w15 w16se w16cid wp14">
+<w:ftr xmlns:wpc="http://schemas.microsoft.com/office/word/2010/wordprocessingCanvas" xmlns:cx="http://schemas.microsoft.com/office/drawing/2014/chartex" xmlns:cx1="http://schemas.microsoft.com/office/drawing/2015/9/8/chartex" xmlns:cx2="http://schemas.microsoft.com/office/drawing/2015/10/21/chartex" xmlns:cx3="http://schemas.microsoft.com/office/drawing/2016/5/9/chartex" xmlns:cx4="http://schemas.microsoft.com/office/drawing/2016/5/10/chartex" xmlns:cx5="http://schemas.microsoft.com/office/drawing/2016/5/11/chartex" xmlns:cx6="http://schemas.microsoft.com/office/drawing/2016/5/12/chartex" xmlns:cx7="http://schemas.microsoft.com/office/drawing/2016/5/13/chartex" xmlns:cx8="http://schemas.microsoft.com/office/drawing/2016/5/14/chartex" xmlns:mc="http://schemas.openxmlformats.org/markup-compatibility/2006" xmlns:aink="http://schemas.microsoft.com/office/drawing/2016/ink" xmlns:am3d="http://schemas.microsoft.com/office/drawing/2017/model3d" xmlns:o="urn:schemas-microsoft-com:office:office" xmlns:r="http://schemas.openxmlformats.org/officeDocument/2006/relationships" xmlns:m="http://schemas.openxmlformats.org/officeDocument/2006/math" xmlns:v="urn:schemas-microsoft-com:vml" xmlns:wp14="http://schemas.microsoft.com/office/word/2010/wordprocessingDrawing" xmlns:wp="http://schemas.openxmlformats.org/drawingml/2006/wordprocessingDrawing" xmlns:w10="urn:schemas-microsoft-com:office:word" xmlns:w="http://schemas.openxmlformats.org/wordprocessingml/2006/main" xmlns:w14="http://schemas.microsoft.com/office/word/2010/wordml" xmlns:w15="http://schemas.microsoft.com/office/word/2012/wordml" xmlns:w16cex="http://schemas.microsoft.com/office/word/2018/wordml/cex" xmlns:w16cid="http://schemas.microsoft.com/office/word/2016/wordml/cid" xmlns:w16="http://schemas.microsoft.com/office/word/2018/wordml" xmlns:w16sdtdh="http://schemas.microsoft.com/office/word/2020/wordml/sdtdatahash" xmlns:w16se="http://schemas.microsoft.com/office/word/2015/wordml/symex" xmlns:wpg="http://schemas.microsoft.com/office/word/2010/wordprocessingGroup" xmlns:wpi="http://schemas.microsoft.com/office/word/2010/wordprocessingInk" xmlns:wne="http://schemas.microsoft.com/office/word/2006/wordml" xmlns:wps="http://schemas.microsoft.com/office/word/2010/wordprocessingShape" mc:Ignorable="w14 w15 w16se w16cid w16 w16cex w16sdtdh wp14">
   <w:p/>
 </w:ftr>
 </file>
 
 <file path=word/footnotes.xml><?xml version="1.0" encoding="utf-8"?>
-<w:footnotes xmlns:wpc="http://schemas.microsoft.com/office/word/2010/wordprocessingCanvas" xmlns:cx="http://schemas.microsoft.com/office/drawing/2014/chartex" xmlns:cx1="http://schemas.microsoft.com/office/drawing/2015/9/8/chartex" xmlns:cx2="http://schemas.microsoft.com/office/drawing/2015/10/21/chartex" xmlns:cx3="http://schemas.microsoft.com/office/drawing/2016/5/9/chartex" xmlns:cx4="http://schemas.microsoft.com/office/drawing/2016/5/10/chartex" xmlns:cx5="http://schemas.microsoft.com/office/drawing/2016/5/11/chartex" xmlns:cx6="http://schemas.microsoft.com/office/drawing/2016/5/12/chartex" xmlns:cx7="http://schemas.microsoft.com/office/drawing/2016/5/13/chartex" xmlns:cx8="http://schemas.microsoft.com/office/drawing/2016/5/14/chartex" xmlns:mc="http://schemas.openxmlformats.org/markup-compatibility/2006" xmlns:aink="http://schemas.microsoft.com/office/drawing/2016/ink" xmlns:am3d="http://schemas.microsoft.com/office/drawing/2017/model3d" xmlns:o="urn:schemas-microsoft-com:office:office" xmlns:r="http://schemas.openxmlformats.org/officeDocument/2006/relationships" xmlns:m="http://schemas.openxmlformats.org/officeDocument/2006/math" xmlns:v="urn:schemas-microsoft-com:vml" xmlns:wp14="http://schemas.microsoft.com/office/word/2010/wordprocessingDrawing" xmlns:wp="http://schemas.openxmlformats.org/drawingml/2006/wordprocessingDrawing" xmlns:w10="urn:schemas-microsoft-com:office:word" xmlns:w="http://schemas.openxmlformats.org/wordprocessingml/2006/main" xmlns:w14="http://schemas.microsoft.com/office/word/2010/wordml" xmlns:w15="http://schemas.microsoft.com/office/word/2012/wordml" xmlns:w16cid="http://schemas.microsoft.com/office/word/2016/wordml/cid" xmlns:w16se="http://schemas.microsoft.com/office/word/2015/wordml/symex" xmlns:wpg="http://schemas.microsoft.com/office/word/2010/wordprocessingGroup" xmlns:wpi="http://schemas.microsoft.com/office/word/2010/wordprocessingInk" xmlns:wne="http://schemas.microsoft.com/office/word/2006/wordml" xmlns:wps="http://schemas.microsoft.com/office/word/2010/wordprocessingShape" mc:Ignorable="w14 w15 w16se w16cid wp14">
+<w:footnotes xmlns:wpc="http://schemas.microsoft.com/office/word/2010/wordprocessingCanvas" xmlns:cx="http://schemas.microsoft.com/office/drawing/2014/chartex" xmlns:cx1="http://schemas.microsoft.com/office/drawing/2015/9/8/chartex" xmlns:cx2="http://schemas.microsoft.com/office/drawing/2015/10/21/chartex" xmlns:cx3="http://schemas.microsoft.com/office/drawing/2016/5/9/chartex" xmlns:cx4="http://schemas.microsoft.com/office/drawing/2016/5/10/chartex" xmlns:cx5="http://schemas.microsoft.com/office/drawing/2016/5/11/chartex" xmlns:cx6="http://schemas.microsoft.com/office/drawing/2016/5/12/chartex" xmlns:cx7="http://schemas.microsoft.com/office/drawing/2016/5/13/chartex" xmlns:cx8="http://schemas.microsoft.com/office/drawing/2016/5/14/chartex" xmlns:mc="http://schemas.openxmlformats.org/markup-compatibility/2006" xmlns:aink="http://schemas.microsoft.com/office/drawing/2016/ink" xmlns:am3d="http://schemas.microsoft.com/office/drawing/2017/model3d" xmlns:o="urn:schemas-microsoft-com:office:office" xmlns:r="http://schemas.openxmlformats.org/officeDocument/2006/relationships" xmlns:m="http://schemas.openxmlformats.org/officeDocument/2006/math" xmlns:v="urn:schemas-microsoft-com:vml" xmlns:wp14="http://schemas.microsoft.com/office/word/2010/wordprocessingDrawing" xmlns:wp="http://schemas.openxmlformats.org/drawingml/2006/wordprocessingDrawing" xmlns:w10="urn:schemas-microsoft-com:office:word" xmlns:w="http://schemas.openxmlformats.org/wordprocessingml/2006/main" xmlns:w14="http://schemas.microsoft.com/office/word/2010/wordml" xmlns:w15="http://schemas.microsoft.com/office/word/2012/wordml" xmlns:w16cex="http://schemas.microsoft.com/office/word/2018/wordml/cex" xmlns:w16cid="http://schemas.microsoft.com/office/word/2016/wordml/cid" xmlns:w16="http://schemas.microsoft.com/office/word/2018/wordml" xmlns:w16sdtdh="http://schemas.microsoft.com/office/word/2020/wordml/sdtdatahash" xmlns:w16se="http://schemas.microsoft.com/office/word/2015/wordml/symex" xmlns:wpg="http://schemas.microsoft.com/office/word/2010/wordprocessingGroup" xmlns:wpi="http://schemas.microsoft.com/office/word/2010/wordprocessingInk" xmlns:wne="http://schemas.microsoft.com/office/word/2006/wordml" xmlns:wps="http://schemas.microsoft.com/office/word/2010/wordprocessingShape" mc:Ignorable="w14 w15 w16se w16cid w16 w16cex w16sdtdh wp14">
   <w:footnote w:type="separator" w:id="-1">
     <w:p>
       <w:r>
@@ -1037,13 +1111,13 @@
 </file>
 
 <file path=word/header1.xml><?xml version="1.0" encoding="utf-8"?>
-<w:hdr xmlns:wpc="http://schemas.microsoft.com/office/word/2010/wordprocessingCanvas" xmlns:cx="http://schemas.microsoft.com/office/drawing/2014/chartex" xmlns:cx1="http://schemas.microsoft.com/office/drawing/2015/9/8/chartex" xmlns:cx2="http://schemas.microsoft.com/office/drawing/2015/10/21/chartex" xmlns:cx3="http://schemas.microsoft.com/office/drawing/2016/5/9/chartex" xmlns:cx4="http://schemas.microsoft.com/office/drawing/2016/5/10/chartex" xmlns:cx5="http://schemas.microsoft.com/office/drawing/2016/5/11/chartex" xmlns:cx6="http://schemas.microsoft.com/office/drawing/2016/5/12/chartex" xmlns:cx7="http://schemas.microsoft.com/office/drawing/2016/5/13/chartex" xmlns:cx8="http://schemas.microsoft.com/office/drawing/2016/5/14/chartex" xmlns:mc="http://schemas.openxmlformats.org/markup-compatibility/2006" xmlns:aink="http://schemas.microsoft.com/office/drawing/2016/ink" xmlns:am3d="http://schemas.microsoft.com/office/drawing/2017/model3d" xmlns:o="urn:schemas-microsoft-com:office:office" xmlns:r="http://schemas.openxmlformats.org/officeDocument/2006/relationships" xmlns:m="http://schemas.openxmlformats.org/officeDocument/2006/math" xmlns:v="urn:schemas-microsoft-com:vml" xmlns:wp14="http://schemas.microsoft.com/office/word/2010/wordprocessingDrawing" xmlns:wp="http://schemas.openxmlformats.org/drawingml/2006/wordprocessingDrawing" xmlns:w10="urn:schemas-microsoft-com:office:word" xmlns:w="http://schemas.openxmlformats.org/wordprocessingml/2006/main" xmlns:w14="http://schemas.microsoft.com/office/word/2010/wordml" xmlns:w15="http://schemas.microsoft.com/office/word/2012/wordml" xmlns:w16cid="http://schemas.microsoft.com/office/word/2016/wordml/cid" xmlns:w16se="http://schemas.microsoft.com/office/word/2015/wordml/symex" xmlns:wpg="http://schemas.microsoft.com/office/word/2010/wordprocessingGroup" xmlns:wpi="http://schemas.microsoft.com/office/word/2010/wordprocessingInk" xmlns:wne="http://schemas.microsoft.com/office/word/2006/wordml" xmlns:wps="http://schemas.microsoft.com/office/word/2010/wordprocessingShape" mc:Ignorable="w14 w15 w16se w16cid wp14">
+<w:hdr xmlns:wpc="http://schemas.microsoft.com/office/word/2010/wordprocessingCanvas" xmlns:cx="http://schemas.microsoft.com/office/drawing/2014/chartex" xmlns:cx1="http://schemas.microsoft.com/office/drawing/2015/9/8/chartex" xmlns:cx2="http://schemas.microsoft.com/office/drawing/2015/10/21/chartex" xmlns:cx3="http://schemas.microsoft.com/office/drawing/2016/5/9/chartex" xmlns:cx4="http://schemas.microsoft.com/office/drawing/2016/5/10/chartex" xmlns:cx5="http://schemas.microsoft.com/office/drawing/2016/5/11/chartex" xmlns:cx6="http://schemas.microsoft.com/office/drawing/2016/5/12/chartex" xmlns:cx7="http://schemas.microsoft.com/office/drawing/2016/5/13/chartex" xmlns:cx8="http://schemas.microsoft.com/office/drawing/2016/5/14/chartex" xmlns:mc="http://schemas.openxmlformats.org/markup-compatibility/2006" xmlns:aink="http://schemas.microsoft.com/office/drawing/2016/ink" xmlns:am3d="http://schemas.microsoft.com/office/drawing/2017/model3d" xmlns:o="urn:schemas-microsoft-com:office:office" xmlns:r="http://schemas.openxmlformats.org/officeDocument/2006/relationships" xmlns:m="http://schemas.openxmlformats.org/officeDocument/2006/math" xmlns:v="urn:schemas-microsoft-com:vml" xmlns:wp14="http://schemas.microsoft.com/office/word/2010/wordprocessingDrawing" xmlns:wp="http://schemas.openxmlformats.org/drawingml/2006/wordprocessingDrawing" xmlns:w10="urn:schemas-microsoft-com:office:word" xmlns:w="http://schemas.openxmlformats.org/wordprocessingml/2006/main" xmlns:w14="http://schemas.microsoft.com/office/word/2010/wordml" xmlns:w15="http://schemas.microsoft.com/office/word/2012/wordml" xmlns:w16cex="http://schemas.microsoft.com/office/word/2018/wordml/cex" xmlns:w16cid="http://schemas.microsoft.com/office/word/2016/wordml/cid" xmlns:w16="http://schemas.microsoft.com/office/word/2018/wordml" xmlns:w16sdtdh="http://schemas.microsoft.com/office/word/2020/wordml/sdtdatahash" xmlns:w16se="http://schemas.microsoft.com/office/word/2015/wordml/symex" xmlns:wpg="http://schemas.microsoft.com/office/word/2010/wordprocessingGroup" xmlns:wpi="http://schemas.microsoft.com/office/word/2010/wordprocessingInk" xmlns:wne="http://schemas.microsoft.com/office/word/2006/wordml" xmlns:wps="http://schemas.microsoft.com/office/word/2010/wordprocessingShape" mc:Ignorable="w14 w15 w16se w16cid w16 w16cex w16sdtdh wp14">
   <w:p/>
 </w:hdr>
 </file>
 
 <file path=word/styles.xml><?xml version="1.0" encoding="utf-8"?>
-<w:styles xmlns:mc="http://schemas.openxmlformats.org/markup-compatibility/2006" xmlns:r="http://schemas.openxmlformats.org/officeDocument/2006/relationships" xmlns:w="http://schemas.openxmlformats.org/wordprocessingml/2006/main" xmlns:w14="http://schemas.microsoft.com/office/word/2010/wordml" xmlns:w15="http://schemas.microsoft.com/office/word/2012/wordml" xmlns:w16cid="http://schemas.microsoft.com/office/word/2016/wordml/cid" xmlns:w16se="http://schemas.microsoft.com/office/word/2015/wordml/symex" mc:Ignorable="w14 w15 w16se w16cid">
+<w:styles xmlns:mc="http://schemas.openxmlformats.org/markup-compatibility/2006" xmlns:r="http://schemas.openxmlformats.org/officeDocument/2006/relationships" xmlns:w="http://schemas.openxmlformats.org/wordprocessingml/2006/main" xmlns:w14="http://schemas.microsoft.com/office/word/2010/wordml" xmlns:w15="http://schemas.microsoft.com/office/word/2012/wordml" xmlns:w16cex="http://schemas.microsoft.com/office/word/2018/wordml/cex" xmlns:w16cid="http://schemas.microsoft.com/office/word/2016/wordml/cid" xmlns:w16="http://schemas.microsoft.com/office/word/2018/wordml" xmlns:w16sdtdh="http://schemas.microsoft.com/office/word/2020/wordml/sdtdatahash" xmlns:w16se="http://schemas.microsoft.com/office/word/2015/wordml/symex" mc:Ignorable="w14 w15 w16se w16cid w16 w16cex w16sdtdh">
   <w:docDefaults>
     <w:rPrDefault>
       <w:rPr>
@@ -1065,7 +1139,7 @@
       </w:pPr>
     </w:pPrDefault>
   </w:docDefaults>
-  <w:latentStyles w:defLockedState="0" w:defUIPriority="99" w:defSemiHidden="0" w:defUnhideWhenUsed="0" w:defQFormat="0" w:count="375">
+  <w:latentStyles w:defLockedState="0" w:defUIPriority="99" w:defSemiHidden="0" w:defUnhideWhenUsed="0" w:defQFormat="0" w:count="376">
     <w:lsdException w:name="Normal" w:uiPriority="0" w:qFormat="1"/>
     <w:lsdException w:name="heading 1" w:uiPriority="9" w:qFormat="1"/>
     <w:lsdException w:name="heading 2" w:semiHidden="1" w:uiPriority="9" w:unhideWhenUsed="1" w:qFormat="1"/>
@@ -1171,7 +1245,6 @@
     <w:lsdException w:name="HTML Sample" w:semiHidden="1" w:unhideWhenUsed="1"/>
     <w:lsdException w:name="HTML Typewriter" w:semiHidden="1" w:unhideWhenUsed="1"/>
     <w:lsdException w:name="HTML Variable" w:semiHidden="1" w:unhideWhenUsed="1"/>
-    <w:lsdException w:name="Normal Table" w:semiHidden="1" w:unhideWhenUsed="1"/>
     <w:lsdException w:name="annotation subject" w:semiHidden="1" w:unhideWhenUsed="1"/>
     <w:lsdException w:name="No List" w:semiHidden="1" w:unhideWhenUsed="1"/>
     <w:lsdException w:name="Outline List 1" w:semiHidden="1" w:unhideWhenUsed="1"/>
@@ -1218,10 +1291,8 @@
     <w:lsdException w:name="Table Subtle 2" w:semiHidden="1" w:unhideWhenUsed="1"/>
     <w:lsdException w:name="Table Web 1" w:semiHidden="1" w:unhideWhenUsed="1"/>
     <w:lsdException w:name="Table Web 2" w:semiHidden="1" w:unhideWhenUsed="1"/>
-    <w:lsdException w:name="Table Web 3" w:semiHidden="1" w:unhideWhenUsed="1"/>
     <w:lsdException w:name="Balloon Text" w:semiHidden="1" w:unhideWhenUsed="1"/>
     <w:lsdException w:name="Table Grid" w:uiPriority="39"/>
-    <w:lsdException w:name="Table Theme" w:semiHidden="1" w:unhideWhenUsed="1"/>
     <w:lsdException w:name="Placeholder Text" w:semiHidden="1"/>
     <w:lsdException w:name="No Spacing" w:uiPriority="1" w:qFormat="1"/>
     <w:lsdException w:name="Light Shading" w:uiPriority="60"/>
@@ -1441,6 +1512,7 @@
     <w:lsdException w:name="Smart Hyperlink" w:semiHidden="1" w:unhideWhenUsed="1"/>
     <w:lsdException w:name="Hashtag" w:semiHidden="1" w:unhideWhenUsed="1"/>
     <w:lsdException w:name="Unresolved Mention" w:semiHidden="1" w:unhideWhenUsed="1"/>
+    <w:lsdException w:name="Smart Link" w:semiHidden="1" w:unhideWhenUsed="1"/>
   </w:latentStyles>
   <w:style w:type="paragraph" w:default="1" w:styleId="Normal">
     <w:name w:val="Normal"/>

</xml_diff>

<commit_message>
Avancée cahier des charges
</commit_message>
<xml_diff>
--- a/docs/Comptes rendu/sem3/cahierCharges.docx
+++ b/docs/Comptes rendu/sem3/cahierCharges.docx
@@ -1,6 +1,6 @@
 
 <file path=word/document.xml><?xml version="1.0" encoding="utf-8"?>
-<w:document xmlns:wpc="http://schemas.microsoft.com/office/word/2010/wordprocessingCanvas" xmlns:cx="http://schemas.microsoft.com/office/drawing/2014/chartex" xmlns:cx1="http://schemas.microsoft.com/office/drawing/2015/9/8/chartex" xmlns:cx2="http://schemas.microsoft.com/office/drawing/2015/10/21/chartex" xmlns:cx3="http://schemas.microsoft.com/office/drawing/2016/5/9/chartex" xmlns:cx4="http://schemas.microsoft.com/office/drawing/2016/5/10/chartex" xmlns:cx5="http://schemas.microsoft.com/office/drawing/2016/5/11/chartex" xmlns:cx6="http://schemas.microsoft.com/office/drawing/2016/5/12/chartex" xmlns:cx7="http://schemas.microsoft.com/office/drawing/2016/5/13/chartex" xmlns:cx8="http://schemas.microsoft.com/office/drawing/2016/5/14/chartex" xmlns:mc="http://schemas.openxmlformats.org/markup-compatibility/2006" xmlns:aink="http://schemas.microsoft.com/office/drawing/2016/ink" xmlns:am3d="http://schemas.microsoft.com/office/drawing/2017/model3d" xmlns:o="urn:schemas-microsoft-com:office:office" xmlns:r="http://schemas.openxmlformats.org/officeDocument/2006/relationships" xmlns:m="http://schemas.openxmlformats.org/officeDocument/2006/math" xmlns:v="urn:schemas-microsoft-com:vml" xmlns:wp14="http://schemas.microsoft.com/office/word/2010/wordprocessingDrawing" xmlns:wp="http://schemas.openxmlformats.org/drawingml/2006/wordprocessingDrawing" xmlns:w10="urn:schemas-microsoft-com:office:word" xmlns:w="http://schemas.openxmlformats.org/wordprocessingml/2006/main" xmlns:w14="http://schemas.microsoft.com/office/word/2010/wordml" xmlns:w15="http://schemas.microsoft.com/office/word/2012/wordml" xmlns:w16cid="http://schemas.microsoft.com/office/word/2016/wordml/cid" xmlns:w16se="http://schemas.microsoft.com/office/word/2015/wordml/symex" xmlns:wpg="http://schemas.microsoft.com/office/word/2010/wordprocessingGroup" xmlns:wpi="http://schemas.microsoft.com/office/word/2010/wordprocessingInk" xmlns:wne="http://schemas.microsoft.com/office/word/2006/wordml" xmlns:wps="http://schemas.microsoft.com/office/word/2010/wordprocessingShape" mc:Ignorable="w14 w15 w16se w16cid wp14">
+<w:document xmlns:wpc="http://schemas.microsoft.com/office/word/2010/wordprocessingCanvas" xmlns:cx="http://schemas.microsoft.com/office/drawing/2014/chartex" xmlns:cx1="http://schemas.microsoft.com/office/drawing/2015/9/8/chartex" xmlns:cx2="http://schemas.microsoft.com/office/drawing/2015/10/21/chartex" xmlns:cx3="http://schemas.microsoft.com/office/drawing/2016/5/9/chartex" xmlns:cx4="http://schemas.microsoft.com/office/drawing/2016/5/10/chartex" xmlns:cx5="http://schemas.microsoft.com/office/drawing/2016/5/11/chartex" xmlns:cx6="http://schemas.microsoft.com/office/drawing/2016/5/12/chartex" xmlns:cx7="http://schemas.microsoft.com/office/drawing/2016/5/13/chartex" xmlns:cx8="http://schemas.microsoft.com/office/drawing/2016/5/14/chartex" xmlns:mc="http://schemas.openxmlformats.org/markup-compatibility/2006" xmlns:aink="http://schemas.microsoft.com/office/drawing/2016/ink" xmlns:am3d="http://schemas.microsoft.com/office/drawing/2017/model3d" xmlns:o="urn:schemas-microsoft-com:office:office" xmlns:r="http://schemas.openxmlformats.org/officeDocument/2006/relationships" xmlns:m="http://schemas.openxmlformats.org/officeDocument/2006/math" xmlns:v="urn:schemas-microsoft-com:vml" xmlns:wp14="http://schemas.microsoft.com/office/word/2010/wordprocessingDrawing" xmlns:wp="http://schemas.openxmlformats.org/drawingml/2006/wordprocessingDrawing" xmlns:w10="urn:schemas-microsoft-com:office:word" xmlns:w="http://schemas.openxmlformats.org/wordprocessingml/2006/main" xmlns:w14="http://schemas.microsoft.com/office/word/2010/wordml" xmlns:w15="http://schemas.microsoft.com/office/word/2012/wordml" xmlns:w16cex="http://schemas.microsoft.com/office/word/2018/wordml/cex" xmlns:w16cid="http://schemas.microsoft.com/office/word/2016/wordml/cid" xmlns:w16="http://schemas.microsoft.com/office/word/2018/wordml" xmlns:w16sdtdh="http://schemas.microsoft.com/office/word/2020/wordml/sdtdatahash" xmlns:w16se="http://schemas.microsoft.com/office/word/2015/wordml/symex" xmlns:wpg="http://schemas.microsoft.com/office/word/2010/wordprocessingGroup" xmlns:wpi="http://schemas.microsoft.com/office/word/2010/wordprocessingInk" xmlns:wne="http://schemas.microsoft.com/office/word/2006/wordml" xmlns:wps="http://schemas.microsoft.com/office/word/2010/wordprocessingShape" mc:Ignorable="w14 w15 w16se w16cid w16 w16cex w16sdtdh wp14">
   <w:body>
     <w:p>
       <w:pPr>
@@ -350,6 +350,7 @@
     <w:p>
       <w:pPr>
         <w:pStyle w:val="Corps"/>
+        <w:ind w:firstLine="720"/>
         <w:jc w:val="both"/>
       </w:pPr>
       <w:r>
@@ -498,6 +499,9 @@
         <w:tab/>
         <w:t>DEMO</w:t>
       </w:r>
+      <w:r>
+        <w:t>NSTRATION</w:t>
+      </w:r>
     </w:p>
     <w:p>
       <w:pPr>
@@ -758,7 +762,16 @@
         <w:t>-simulation UNITY (</w:t>
       </w:r>
       <w:r>
-        <w:t>démo plus pousser</w:t>
+        <w:t>démo</w:t>
+      </w:r>
+      <w:r>
+        <w:t>nstration</w:t>
+      </w:r>
+      <w:r>
+        <w:t xml:space="preserve"> plus pouss</w:t>
+      </w:r>
+      <w:r>
+        <w:t>ée</w:t>
       </w:r>
       <w:r>
         <w:t>)</w:t>
@@ -927,6 +940,7 @@
     <w:p>
       <w:pPr>
         <w:pStyle w:val="Corps"/>
+        <w:ind w:firstLine="720"/>
         <w:jc w:val="both"/>
       </w:pPr>
       <w:r>
@@ -966,7 +980,13 @@
         <w:t xml:space="preserve"> de mapping </w:t>
       </w:r>
       <w:r>
-        <w:t xml:space="preserve">qui va définir les </w:t>
+        <w:t xml:space="preserve">qui va définir </w:t>
+      </w:r>
+      <w:r>
+        <w:t>et</w:t>
+      </w:r>
+      <w:r>
+        <w:t xml:space="preserve"> </w:t>
       </w:r>
       <w:r>
         <w:t xml:space="preserve">associer les différents </w:t>
@@ -1149,8 +1169,6 @@
       <w:r>
         <w:t> </w:t>
       </w:r>
-      <w:bookmarkStart w:id="0" w:name="_GoBack"/>
-      <w:bookmarkEnd w:id="0"/>
     </w:p>
     <w:p>
       <w:pPr>
@@ -1212,58 +1230,98 @@
       <w:r>
         <w:t xml:space="preserve">Pour commencer nous avons besoin d’un fichier qui va récupérer les données brutes du flux Arduino qui vas se trouver sous la forme d’une chaine de caractère « A 123 | … | X 235 » avec chaque lettre une touche du gant et en chiffre la valeur donnée par le gant. Nous allons ensuite, toujours grâce </w:t>
       </w:r>
-      <w:proofErr w:type="spellStart"/>
+      <w:r>
+        <w:t>à</w:t>
+      </w:r>
+      <w:r>
+        <w:t xml:space="preserve"> ce fichier nous allons séparer cette chaine de caractère par le nombre de touche et de fonctionnalité que procède le gant.</w:t>
+      </w:r>
+    </w:p>
+    <w:p>
+      <w:pPr>
+        <w:pStyle w:val="Corps"/>
+        <w:ind w:firstLine="720"/>
+        <w:jc w:val="both"/>
+      </w:pPr>
+      <w:r>
+        <w:t>Ensuite, les données vont passer par un filtre qui vas raffiner les données pour les adaptés au langage voulus en fin de chaine. Ici nous allons raffiner les données pour les envoyer plus tard à Ste</w:t>
+      </w:r>
       <w:r>
         <w:t>a</w:t>
       </w:r>
-      <w:proofErr w:type="spellEnd"/>
-      <w:r>
-        <w:t xml:space="preserve"> ce fichier nous allons séparer cette chaine de caractère par le nombre de touche et de fonctionnalité que procède le gant.</w:t>
-      </w:r>
-    </w:p>
-    <w:p>
-      <w:pPr>
-        <w:pStyle w:val="Corps"/>
-        <w:ind w:firstLine="720"/>
-        <w:jc w:val="both"/>
-      </w:pPr>
-      <w:r>
-        <w:t>Ensuite, les données vont passer par un filtre qui vas raffiner les données pour les adaptés au langage voulus en fin de chaine. Ici nous allons raffiner les données pour les envoyer plus tard à Stem VR.</w:t>
-      </w:r>
-    </w:p>
-    <w:p>
-      <w:pPr>
-        <w:pStyle w:val="Corps"/>
-        <w:ind w:firstLine="720"/>
-        <w:jc w:val="both"/>
-      </w:pPr>
-      <w:r>
-        <w:t>Le mapping va servir à configurer plus en profondeur Steam VR pour attribuer une action à chaque donnée que l’on possède. Il va donc recevoir des données raffiner pour les mètres en phase avec Steam VR avant de l’envoyer a un driver.</w:t>
-      </w:r>
-    </w:p>
-    <w:p>
-      <w:pPr>
-        <w:pStyle w:val="Corps"/>
-        <w:jc w:val="both"/>
-      </w:pPr>
-      <w:r>
-        <w:t>Le driver sert à communiquer directement avec Steam VR, il est donc la juste en passerelle entre Steam et le mapping.</w:t>
-      </w:r>
-    </w:p>
-    <w:p>
-      <w:pPr>
-        <w:pStyle w:val="Corps"/>
-        <w:jc w:val="both"/>
-      </w:pPr>
-    </w:p>
-    <w:p>
-      <w:pPr>
-        <w:pStyle w:val="Corps"/>
-        <w:ind w:firstLine="720"/>
-        <w:jc w:val="both"/>
-      </w:pPr>
-      <w:r>
-        <w:t>Nous voulons aussi intégrer une interface qui vas permettre à l’utilisateur de modifier les touches de leur gant a une action souhaiter dans leur jeu sous Steam VR. Pour faire cela, il y aura une modification dans le mapping qui vas changer l’endroit où il va envoyer ces données.</w:t>
+      <w:r>
+        <w:t>m VR.</w:t>
+      </w:r>
+    </w:p>
+    <w:p>
+      <w:pPr>
+        <w:pStyle w:val="Corps"/>
+        <w:ind w:firstLine="720"/>
+        <w:jc w:val="both"/>
+      </w:pPr>
+      <w:r>
+        <w:t>Le mapping va servir à configurer plus en profondeur Steam VR pour attribuer une action à chaque donnée que l’on possède. Il va donc recevoir des données raffin</w:t>
+      </w:r>
+      <w:r>
+        <w:t>ées</w:t>
+      </w:r>
+      <w:r>
+        <w:t xml:space="preserve"> pour les m</w:t>
+      </w:r>
+      <w:r>
+        <w:t>et</w:t>
+      </w:r>
+      <w:r>
+        <w:t>tre en phase avec Steam VR avant de l</w:t>
+      </w:r>
+      <w:r>
+        <w:t xml:space="preserve">es </w:t>
+      </w:r>
+      <w:r>
+        <w:t xml:space="preserve">envoyer </w:t>
+      </w:r>
+      <w:r>
+        <w:t>à</w:t>
+      </w:r>
+      <w:r>
+        <w:t xml:space="preserve"> un driver.</w:t>
+      </w:r>
+    </w:p>
+    <w:p>
+      <w:pPr>
+        <w:pStyle w:val="Corps"/>
+        <w:jc w:val="both"/>
+      </w:pPr>
+      <w:r>
+        <w:t>Le driver sert à communiquer directement avec Steam VR, il est donc la juste en passerelle entre Steam</w:t>
+      </w:r>
+      <w:r>
+        <w:t xml:space="preserve"> VR</w:t>
+      </w:r>
+      <w:r>
+        <w:t xml:space="preserve"> et le mapping.</w:t>
+      </w:r>
+    </w:p>
+    <w:p>
+      <w:pPr>
+        <w:pStyle w:val="Corps"/>
+        <w:jc w:val="both"/>
+      </w:pPr>
+    </w:p>
+    <w:p>
+      <w:pPr>
+        <w:pStyle w:val="Corps"/>
+        <w:ind w:firstLine="720"/>
+        <w:jc w:val="both"/>
+      </w:pPr>
+      <w:r>
+        <w:t>Nous voulons aussi intégrer une interface qui vas permettre à l’utilisateur de modifier les touches de leur gant a une action souhait</w:t>
+      </w:r>
+      <w:r>
+        <w:t>ée</w:t>
+      </w:r>
+      <w:r>
+        <w:t xml:space="preserve"> dans leur jeu sous Steam VR. Pour faire cela, il y aura une modification dans le mapping qui vas changer l’endroit où il va envoyer ces données.</w:t>
       </w:r>
     </w:p>
     <w:p>
@@ -1324,7 +1382,6 @@
           <w:sz w:val="32"/>
           <w:szCs w:val="32"/>
         </w:rPr>
-        <w:lastRenderedPageBreak/>
         <w:t>Contraintes pesant sur la réalisation du projet</w:t>
       </w:r>
     </w:p>
@@ -1341,7 +1398,13 @@
         <w:jc w:val="both"/>
       </w:pPr>
       <w:r>
-        <w:t>Une des plus grandes contraintes de ce projet c’est la compréhension d’</w:t>
+        <w:t>Une des plus grandes contraintes de ce projet</w:t>
+      </w:r>
+      <w:r>
+        <w:t xml:space="preserve"> </w:t>
+      </w:r>
+      <w:r>
+        <w:t>est la compréhension d’</w:t>
       </w:r>
       <w:proofErr w:type="spellStart"/>
       <w:r>
@@ -1349,37 +1412,107 @@
       </w:r>
       <w:proofErr w:type="spellEnd"/>
       <w:r>
-        <w:t xml:space="preserve"> et le fais de trouver des documents bien commenter pour nous aider à comprendre le fonctionnement de cette application. De plus, nous avons dû apprendre le C++ en autodidacte car nous n’avions pas encor eu de cours à l’iut dessus.</w:t>
-      </w:r>
-    </w:p>
-    <w:p>
-      <w:pPr>
-        <w:pStyle w:val="Corps"/>
-        <w:ind w:firstLine="720"/>
-        <w:jc w:val="both"/>
-      </w:pPr>
-      <w:r>
-        <w:t>Certaine ressource n’étant pas présent sur les ordinateurs de l’iut et n’ayant pas les droits de les installer nous-même, nous avons dû faire appel à un technicien qui a fait les mises à jour et les installations dont nous avions besoin pour notre espace de travail.</w:t>
-      </w:r>
-    </w:p>
-    <w:p>
-      <w:pPr>
-        <w:pStyle w:val="Corps"/>
-        <w:ind w:firstLine="720"/>
-        <w:jc w:val="both"/>
-      </w:pPr>
-      <w:r>
-        <w:t>De plus, nous voulons mettre un point d’honneur sur la documentation, pour que d’autre informaticien et une source bien détailler et précise sur le fonctionnement de notre application et pour les aider à le comprendre sans qu’ils doivent, comme nous, chercher partout sur internet pour trouver une documentation propre et détailler.</w:t>
-      </w:r>
-    </w:p>
-    <w:p>
-      <w:pPr>
-        <w:pStyle w:val="Corps"/>
-        <w:ind w:firstLine="720"/>
-        <w:jc w:val="both"/>
-      </w:pPr>
-      <w:r>
-        <w:t xml:space="preserve">Une des autres contraintes principales de ce projet, est de rentre ce projet le plus performant possible pour ne pas causer des baisses de FPS et pour ne pas créer de latence dans leur session en jeux.  </w:t>
+        <w:t xml:space="preserve"> et le fai</w:t>
+      </w:r>
+      <w:r>
+        <w:t>t</w:t>
+      </w:r>
+      <w:r>
+        <w:t xml:space="preserve"> de trouver des documents bien comment</w:t>
+      </w:r>
+      <w:r>
+        <w:t>és</w:t>
+      </w:r>
+      <w:r>
+        <w:t xml:space="preserve"> pour nous aider à comprendre le fonctionnement de cette application. De plus, nous avons dû apprendre le C++ en autodidacte car nous n’avions pas encor</w:t>
+      </w:r>
+      <w:r>
+        <w:t>e</w:t>
+      </w:r>
+      <w:r>
+        <w:t xml:space="preserve"> eu de cours à l’</w:t>
+      </w:r>
+      <w:r>
+        <w:t>IUT</w:t>
+      </w:r>
+      <w:r>
+        <w:t xml:space="preserve"> dessus.</w:t>
+      </w:r>
+    </w:p>
+    <w:p>
+      <w:pPr>
+        <w:pStyle w:val="Corps"/>
+        <w:ind w:firstLine="720"/>
+        <w:jc w:val="both"/>
+      </w:pPr>
+      <w:r>
+        <w:t>Certaine</w:t>
+      </w:r>
+      <w:r>
+        <w:t>s</w:t>
+      </w:r>
+      <w:r>
+        <w:t xml:space="preserve"> ressource</w:t>
+      </w:r>
+      <w:r>
+        <w:t>s</w:t>
+      </w:r>
+      <w:r>
+        <w:t xml:space="preserve"> n’étant pas présent sur les ordinateurs de l’</w:t>
+      </w:r>
+      <w:r>
+        <w:t>IUT,</w:t>
+      </w:r>
+      <w:r>
+        <w:t xml:space="preserve"> et n’ayant pas les droits de les installer nous-même, nous avons dû faire appel à un technicien qui a fait les mises à jour et les installations dont nous avions besoin pour notre espace de travail.</w:t>
+      </w:r>
+    </w:p>
+    <w:p>
+      <w:pPr>
+        <w:pStyle w:val="Corps"/>
+        <w:ind w:firstLine="720"/>
+        <w:jc w:val="both"/>
+      </w:pPr>
+      <w:r>
+        <w:t>De plus, nous voulons mettre un point d’honneur sur la documentation, une source bien détaillée et précise sur le fonctionnement de notre application, pour aider d’autres informaticiens</w:t>
+      </w:r>
+    </w:p>
+    <w:p>
+      <w:pPr>
+        <w:pStyle w:val="Corps"/>
+        <w:ind w:firstLine="720"/>
+        <w:jc w:val="both"/>
+      </w:pPr>
+      <w:r>
+        <w:t>à la comprendre sans qu’ils doivent, comme nous, chercher partout sur internet pour trouver une documentation propre et détaillée</w:t>
+      </w:r>
+    </w:p>
+    <w:p>
+      <w:pPr>
+        <w:pStyle w:val="Corps"/>
+        <w:ind w:firstLine="720"/>
+        <w:jc w:val="both"/>
+      </w:pPr>
+      <w:r>
+        <w:t>Une des autres contraintes principales de ce projet</w:t>
+      </w:r>
+      <w:r>
+        <w:t xml:space="preserve"> </w:t>
+      </w:r>
+      <w:r>
+        <w:t xml:space="preserve">est de </w:t>
+      </w:r>
+      <w:r>
+        <w:t xml:space="preserve">le </w:t>
+      </w:r>
+      <w:r>
+        <w:t>rentre le plus performant possible pour ne pas causer des baisses de FPS</w:t>
+      </w:r>
+      <w:r>
+        <w:t xml:space="preserve"> </w:t>
+      </w:r>
+      <w:r>
+        <w:t xml:space="preserve">et pour ne pas créer de latence dans leur session en jeu.  </w:t>
       </w:r>
     </w:p>
     <w:p>
@@ -1426,17 +1559,95 @@
         <w:jc w:val="both"/>
       </w:pPr>
       <w:r>
-        <w:t>Pour commencer, nous voulons faire une application le plus simple possible à l’utilisation. Car cela permettra, a des clients qui non pas de connaissance pousser en informatique, d’avoir leur propre espace de réalité virtuel chez eux. Pour ainsi dirent nous visons plutôt des clients qui sont passionner par les jeux vidéo et qui s’intéresse à la VR.</w:t>
-      </w:r>
-    </w:p>
-    <w:p>
-      <w:pPr>
-        <w:pStyle w:val="Corps"/>
-        <w:ind w:firstLine="720"/>
-        <w:jc w:val="both"/>
-      </w:pPr>
-      <w:r>
-        <w:t xml:space="preserve">De plus pour l’utilisation de notre produit, le client doit procéder une manette de VR fais par lui-même, ou qui ne passe pas par le système de </w:t>
+        <w:t>Pour commencer, nous voulons faire une application l</w:t>
+      </w:r>
+      <w:r>
+        <w:t>a</w:t>
+      </w:r>
+      <w:r>
+        <w:t xml:space="preserve"> plus simple possible à l’utilisation. Car cela permettra </w:t>
+      </w:r>
+      <w:r>
+        <w:t>à</w:t>
+      </w:r>
+      <w:r>
+        <w:t xml:space="preserve"> des clients qui n</w:t>
+      </w:r>
+      <w:r>
+        <w:t>’</w:t>
+      </w:r>
+      <w:r>
+        <w:t>on</w:t>
+      </w:r>
+      <w:r>
+        <w:t>t</w:t>
+      </w:r>
+      <w:r>
+        <w:t xml:space="preserve"> pas de connaissance</w:t>
+      </w:r>
+      <w:r>
+        <w:t>s</w:t>
+      </w:r>
+      <w:r>
+        <w:t xml:space="preserve"> pouss</w:t>
+      </w:r>
+      <w:r>
+        <w:t>ées</w:t>
+      </w:r>
+      <w:r>
+        <w:t xml:space="preserve"> en informatique, d’avoir leur propre espace de réalité virtue</w:t>
+      </w:r>
+      <w:r>
+        <w:t>l</w:t>
+      </w:r>
+      <w:r>
+        <w:t>l</w:t>
+      </w:r>
+      <w:r>
+        <w:t>e</w:t>
+      </w:r>
+      <w:r>
+        <w:t xml:space="preserve"> chez eux. Pour ainsi dire nous visons plutôt des clients qui sont passionn</w:t>
+      </w:r>
+      <w:r>
+        <w:t>és</w:t>
+      </w:r>
+      <w:r>
+        <w:t xml:space="preserve"> par les jeu</w:t>
+      </w:r>
+      <w:r>
+        <w:t>x-</w:t>
+      </w:r>
+      <w:r>
+        <w:t>vidéo</w:t>
+      </w:r>
+      <w:r>
+        <w:t>s</w:t>
+      </w:r>
+      <w:r>
+        <w:t xml:space="preserve"> et qui s’intéresse</w:t>
+      </w:r>
+      <w:r>
+        <w:t>nt</w:t>
+      </w:r>
+      <w:r>
+        <w:t xml:space="preserve"> à la VR.</w:t>
+      </w:r>
+    </w:p>
+    <w:p>
+      <w:pPr>
+        <w:pStyle w:val="Corps"/>
+        <w:ind w:firstLine="720"/>
+        <w:jc w:val="both"/>
+      </w:pPr>
+      <w:r>
+        <w:t>De plus pour l’utilisation de notre produit, le client doit procéder une manette de VR fai</w:t>
+      </w:r>
+      <w:r>
+        <w:t>t</w:t>
+      </w:r>
+      <w:r>
+        <w:t xml:space="preserve"> par lui-même, ou qui ne passe pas par le système de </w:t>
       </w:r>
       <w:proofErr w:type="spellStart"/>
       <w:r>
@@ -1444,7 +1655,13 @@
       </w:r>
       <w:proofErr w:type="spellEnd"/>
       <w:r>
-        <w:t xml:space="preserve">. Par exemple la Kinect n’a pas besoin d’une application supplémentaire car tout est intégrer dans son code et celui de </w:t>
+        <w:t>. Par exemple la Kinect n’a pas besoin d’une application supplémentaire car tout est intégr</w:t>
+      </w:r>
+      <w:r>
+        <w:t>é</w:t>
+      </w:r>
+      <w:r>
+        <w:t xml:space="preserve"> dans son code et celui de </w:t>
       </w:r>
       <w:proofErr w:type="spellStart"/>
       <w:r>
@@ -1452,13 +1669,40 @@
       </w:r>
       <w:proofErr w:type="spellEnd"/>
       <w:r>
-        <w:t xml:space="preserve">, tandis que des gants fais maison </w:t>
-      </w:r>
-      <w:r>
-        <w:t>ont</w:t>
-      </w:r>
-      <w:r>
-        <w:t xml:space="preserve"> besoin de notre application car il ne procède pas les outils de communication nécessaire pour transmettre leurs données à </w:t>
+        <w:t>, tandis que des gants fai</w:t>
+      </w:r>
+      <w:r>
+        <w:t>t</w:t>
+      </w:r>
+      <w:r>
+        <w:t xml:space="preserve"> maison ont besoin de notre application car il</w:t>
+      </w:r>
+      <w:r>
+        <w:t>s</w:t>
+      </w:r>
+      <w:r>
+        <w:t xml:space="preserve"> ne </w:t>
+      </w:r>
+      <w:r>
+        <w:t>possèd</w:t>
+      </w:r>
+      <w:r>
+        <w:t>e</w:t>
+      </w:r>
+      <w:r>
+        <w:t>nt</w:t>
+      </w:r>
+      <w:r>
+        <w:t xml:space="preserve"> pas les outils de communication nécessaire</w:t>
+      </w:r>
+      <w:r>
+        <w:t>s</w:t>
+      </w:r>
+      <w:r>
+        <w:t xml:space="preserve"> </w:t>
+      </w:r>
+      <w:r>
+        <w:t xml:space="preserve"> pour transmettre leurs données à </w:t>
       </w:r>
       <w:proofErr w:type="spellStart"/>
       <w:r>
@@ -1513,21 +1757,853 @@
         <w:jc w:val="both"/>
       </w:pPr>
       <w:r>
-        <w:t xml:space="preserve">Une application qui est dynamique, permet le changement des actions que font les touches du gant, et qui une vois en jeu a une grande fluidité, pour ne pas contraindre les mouvements des joueurs. Nous aimerions aussi faire une interface avec une belle esthétique et facile à comprendre pour le changement de touche. Enfin, nous aimerions avoir une démonstration qui arriverait à démontrer </w:t>
-      </w:r>
-      <w:r>
-        <w:t>toute la puissance</w:t>
-      </w:r>
-      <w:r>
-        <w:t xml:space="preserve"> de notre application.</w:t>
-      </w:r>
-      <w:r>
-        <w:t> » »</w:t>
-      </w:r>
+        <w:t>Une application qui est dynamique, permet le changement des actions que font les touches du gant, et qui</w:t>
+      </w:r>
+      <w:r>
+        <w:t>,</w:t>
+      </w:r>
+      <w:r>
+        <w:t xml:space="preserve"> une </w:t>
+      </w:r>
+      <w:r>
+        <w:t>f</w:t>
+      </w:r>
+      <w:r>
+        <w:t>ois en jeu</w:t>
+      </w:r>
+      <w:r>
+        <w:t>, à</w:t>
+      </w:r>
+      <w:r>
+        <w:t xml:space="preserve"> une grande fluidité pour ne pas contraindre les mouvements des joueurs. Nous aimerions aussi faire une interface</w:t>
+      </w:r>
+      <w:r>
+        <w:t xml:space="preserve"> </w:t>
+      </w:r>
+      <w:r>
+        <w:t xml:space="preserve">esthétique et facile à comprendre pour </w:t>
+      </w:r>
+      <w:r>
+        <w:t>des (potentiels)</w:t>
+      </w:r>
+      <w:r>
+        <w:t xml:space="preserve"> changement de touche. Enfin, nous aimerions avoir une démonstration</w:t>
+      </w:r>
+      <w:r>
+        <w:rPr>
+          <w:color w:val="FF0000"/>
+        </w:rPr>
+        <w:t xml:space="preserve"> </w:t>
+      </w:r>
+      <w:r>
+        <w:rPr>
+          <w:color w:val="FF0000"/>
+        </w:rPr>
+        <w:t>capable de montrer ce dont notre application est capable de réaliser. ( ?)</w:t>
+      </w:r>
+    </w:p>
+    <w:p>
+      <w:pPr>
+        <w:pStyle w:val="Corps"/>
+        <w:ind w:firstLine="720"/>
+        <w:jc w:val="both"/>
+      </w:pPr>
+    </w:p>
+    <w:p>
+      <w:pPr>
+        <w:pStyle w:val="Corps"/>
+        <w:ind w:firstLine="720"/>
+        <w:jc w:val="both"/>
+      </w:pPr>
+    </w:p>
+    <w:p>
+      <w:pPr>
+        <w:pStyle w:val="Corps"/>
+        <w:ind w:firstLine="720"/>
+        <w:jc w:val="both"/>
+      </w:pPr>
+      <w:r>
+        <w:t>qui arriverait à démontrer toute la puissance de notre application. » »</w:t>
+      </w:r>
+    </w:p>
+    <w:p>
+      <w:pPr>
+        <w:pStyle w:val="Corps"/>
+        <w:ind w:firstLine="720"/>
+        <w:jc w:val="both"/>
+        <w:rPr>
+          <w:color w:val="FF0000"/>
+        </w:rPr>
+      </w:pPr>
+      <w:r>
+        <w:rPr>
+          <w:color w:val="FF0000"/>
+        </w:rPr>
+        <w:t>(M’a l’air assez bancal</w:t>
+      </w:r>
+      <w:r>
+        <w:rPr>
+          <w:color w:val="FF0000"/>
+        </w:rPr>
+        <w:t xml:space="preserve"> (répétition de démontrer + puissance </w:t>
+      </w:r>
+      <w:proofErr w:type="spellStart"/>
+      <w:r>
+        <w:rPr>
+          <w:color w:val="FF0000"/>
+        </w:rPr>
+        <w:t>meh</w:t>
+      </w:r>
+      <w:proofErr w:type="spellEnd"/>
+      <w:r>
+        <w:rPr>
+          <w:color w:val="FF0000"/>
+        </w:rPr>
+        <w:t xml:space="preserve"> </w:t>
+      </w:r>
+      <w:proofErr w:type="spellStart"/>
+      <w:r>
+        <w:rPr>
+          <w:color w:val="FF0000"/>
+        </w:rPr>
+        <w:t>imo</w:t>
+      </w:r>
+      <w:proofErr w:type="spellEnd"/>
+      <w:r>
+        <w:rPr>
+          <w:color w:val="FF0000"/>
+        </w:rPr>
+        <w:t>)</w:t>
+      </w:r>
+      <w:r>
+        <w:rPr>
+          <w:color w:val="FF0000"/>
+        </w:rPr>
+        <w:t xml:space="preserve"> mais je</w:t>
+      </w:r>
+      <w:r>
+        <w:rPr>
+          <w:color w:val="FF0000"/>
+        </w:rPr>
+        <w:t xml:space="preserve"> ne</w:t>
+      </w:r>
+      <w:r>
+        <w:rPr>
+          <w:color w:val="FF0000"/>
+        </w:rPr>
+        <w:t xml:space="preserve"> sais pas si j’ai fait bien mieux)</w:t>
+      </w:r>
+    </w:p>
+    <w:p>
+      <w:pPr>
+        <w:pStyle w:val="Corps"/>
+        <w:ind w:firstLine="720"/>
+        <w:jc w:val="both"/>
+      </w:pPr>
+    </w:p>
+    <w:p>
+      <w:pPr>
+        <w:pStyle w:val="Corps"/>
+        <w:ind w:firstLine="720"/>
+        <w:jc w:val="both"/>
+      </w:pPr>
+    </w:p>
+    <w:p>
+      <w:pPr>
+        <w:pStyle w:val="Corps"/>
+        <w:ind w:firstLine="720"/>
+        <w:jc w:val="both"/>
+      </w:pPr>
+    </w:p>
+    <w:p>
+      <w:pPr>
+        <w:pStyle w:val="Corps"/>
+        <w:ind w:firstLine="720"/>
+        <w:jc w:val="both"/>
+      </w:pPr>
+    </w:p>
+    <w:p>
+      <w:pPr>
+        <w:pStyle w:val="Corps"/>
+        <w:ind w:firstLine="720"/>
+        <w:jc w:val="both"/>
+      </w:pPr>
+    </w:p>
+    <w:p>
+      <w:pPr>
+        <w:pStyle w:val="Corps"/>
+        <w:ind w:firstLine="720"/>
+        <w:jc w:val="both"/>
+      </w:pPr>
+    </w:p>
+    <w:p>
+      <w:pPr>
+        <w:pStyle w:val="Corps"/>
+        <w:ind w:firstLine="720"/>
+        <w:jc w:val="both"/>
+      </w:pPr>
+    </w:p>
+    <w:p>
+      <w:pPr>
+        <w:pStyle w:val="Corps"/>
+        <w:ind w:firstLine="720"/>
+        <w:jc w:val="both"/>
+      </w:pPr>
+    </w:p>
+    <w:p>
+      <w:pPr>
+        <w:pStyle w:val="Corps"/>
+        <w:ind w:firstLine="720"/>
+        <w:jc w:val="both"/>
+      </w:pPr>
+    </w:p>
+    <w:p>
+      <w:pPr>
+        <w:pStyle w:val="Corps"/>
+        <w:ind w:firstLine="720"/>
+        <w:jc w:val="both"/>
+      </w:pPr>
+    </w:p>
+    <w:p>
+      <w:pPr>
+        <w:pStyle w:val="Corps"/>
+        <w:ind w:firstLine="720"/>
+        <w:jc w:val="both"/>
+      </w:pPr>
+    </w:p>
+    <w:p>
+      <w:pPr>
+        <w:pStyle w:val="Corps"/>
+        <w:ind w:firstLine="720"/>
+        <w:jc w:val="both"/>
+      </w:pPr>
+    </w:p>
+    <w:p>
+      <w:pPr>
+        <w:pStyle w:val="Corps"/>
+        <w:jc w:val="both"/>
+        <w:rPr>
+          <w:b/>
+          <w:sz w:val="36"/>
+          <w:szCs w:val="36"/>
+        </w:rPr>
+      </w:pPr>
+      <w:r>
+        <w:rPr>
+          <w:b/>
+          <w:sz w:val="36"/>
+          <w:szCs w:val="36"/>
+        </w:rPr>
+        <w:lastRenderedPageBreak/>
+        <w:t>I</w:t>
+      </w:r>
+      <w:r>
+        <w:rPr>
+          <w:b/>
+          <w:sz w:val="36"/>
+          <w:szCs w:val="36"/>
+        </w:rPr>
+        <w:t xml:space="preserve">II – </w:t>
+      </w:r>
+      <w:r>
+        <w:rPr>
+          <w:b/>
+          <w:sz w:val="36"/>
+          <w:szCs w:val="36"/>
+        </w:rPr>
+        <w:t>Résultats Attendus</w:t>
+      </w:r>
+    </w:p>
+    <w:p>
+      <w:pPr>
+        <w:pStyle w:val="Corps"/>
+        <w:jc w:val="both"/>
+        <w:rPr>
+          <w:b/>
+          <w:sz w:val="36"/>
+          <w:szCs w:val="36"/>
+        </w:rPr>
+      </w:pPr>
+    </w:p>
+    <w:p>
+      <w:pPr>
+        <w:pStyle w:val="Corps"/>
+        <w:jc w:val="both"/>
+        <w:rPr>
+          <w:b/>
+          <w:sz w:val="36"/>
+          <w:szCs w:val="36"/>
+        </w:rPr>
+      </w:pPr>
+      <w:r>
+        <w:rPr>
+          <w:b/>
+          <w:sz w:val="36"/>
+          <w:szCs w:val="36"/>
+        </w:rPr>
+        <w:tab/>
+      </w:r>
+    </w:p>
+    <w:p>
+      <w:pPr>
+        <w:pStyle w:val="Corps"/>
+        <w:jc w:val="both"/>
+        <w:rPr>
+          <w:bCs/>
+        </w:rPr>
+      </w:pPr>
+      <w:r>
+        <w:rPr>
+          <w:b/>
+          <w:sz w:val="36"/>
+          <w:szCs w:val="36"/>
+        </w:rPr>
+        <w:tab/>
+      </w:r>
+      <w:r>
+        <w:rPr>
+          <w:bCs/>
+        </w:rPr>
+        <w:t>No</w:t>
+      </w:r>
+      <w:r>
+        <w:rPr>
+          <w:bCs/>
+        </w:rPr>
+        <w:t xml:space="preserve">tre résultat le plus important serait une première démonstration du fonctionnement de notre logiciel, probablement sur </w:t>
+      </w:r>
+      <w:proofErr w:type="spellStart"/>
+      <w:r>
+        <w:rPr>
+          <w:bCs/>
+        </w:rPr>
+        <w:t>SteamVR</w:t>
+      </w:r>
+      <w:proofErr w:type="spellEnd"/>
+      <w:r>
+        <w:rPr>
+          <w:bCs/>
+        </w:rPr>
+        <w:t xml:space="preserve"> mais si possible sur </w:t>
+      </w:r>
+      <w:proofErr w:type="spellStart"/>
+      <w:r>
+        <w:rPr>
+          <w:bCs/>
+        </w:rPr>
+        <w:t>Unity</w:t>
+      </w:r>
+      <w:proofErr w:type="spellEnd"/>
+      <w:r>
+        <w:rPr>
+          <w:bCs/>
+        </w:rPr>
+        <w:t>, afin de conclure notre projet comme mené à bien pour la partie visée.</w:t>
+      </w:r>
+      <w:r>
+        <w:rPr>
+          <w:bCs/>
+        </w:rPr>
+        <w:t xml:space="preserve"> La démonstration sera concluante si les gants permettent bien d’envoyer des signaux dans le « jeu », si ces signaux permettent en effet d’interagir avec le jeu sans problèmes. </w:t>
+      </w:r>
+    </w:p>
+    <w:p>
+      <w:pPr>
+        <w:pStyle w:val="Corps"/>
+        <w:jc w:val="both"/>
+        <w:rPr>
+          <w:bCs/>
+        </w:rPr>
+      </w:pPr>
+      <w:r>
+        <w:rPr>
+          <w:bCs/>
+        </w:rPr>
+        <w:tab/>
+        <w:t>Nous aimerions aussi atteindre un résultat particulièrement compliqué à réaliser : celui de faire fonctionner notre logiciel sur n’importe quel a</w:t>
+      </w:r>
+      <w:r>
+        <w:rPr>
+          <w:bCs/>
+        </w:rPr>
+        <w:t>utre</w:t>
+      </w:r>
+      <w:r>
+        <w:rPr>
+          <w:bCs/>
+        </w:rPr>
+        <w:t xml:space="preserve"> matériel VR que des gants.</w:t>
+      </w:r>
+    </w:p>
+    <w:p>
+      <w:pPr>
+        <w:pStyle w:val="Corps"/>
+        <w:ind w:firstLine="720"/>
+        <w:jc w:val="both"/>
+      </w:pPr>
+    </w:p>
+    <w:p>
+      <w:pPr>
+        <w:pStyle w:val="Corps"/>
+        <w:ind w:firstLine="720"/>
+        <w:jc w:val="both"/>
+      </w:pPr>
+    </w:p>
+    <w:p>
+      <w:pPr>
+        <w:pStyle w:val="Corps"/>
+        <w:ind w:firstLine="720"/>
+        <w:jc w:val="both"/>
+      </w:pPr>
+    </w:p>
+    <w:p>
+      <w:pPr>
+        <w:pStyle w:val="Corps"/>
+        <w:ind w:firstLine="720"/>
+        <w:jc w:val="both"/>
+      </w:pPr>
+    </w:p>
+    <w:p>
+      <w:pPr>
+        <w:pStyle w:val="Corps"/>
+        <w:ind w:firstLine="720"/>
+        <w:jc w:val="both"/>
+      </w:pPr>
+    </w:p>
+    <w:p>
+      <w:pPr>
+        <w:pStyle w:val="Corps"/>
+        <w:ind w:firstLine="720"/>
+        <w:jc w:val="both"/>
+      </w:pPr>
+    </w:p>
+    <w:p>
+      <w:pPr>
+        <w:pStyle w:val="Corps"/>
+        <w:ind w:firstLine="720"/>
+        <w:jc w:val="both"/>
+      </w:pPr>
+    </w:p>
+    <w:p>
+      <w:pPr>
+        <w:pStyle w:val="Corps"/>
+        <w:ind w:firstLine="720"/>
+        <w:jc w:val="both"/>
+      </w:pPr>
+    </w:p>
+    <w:p>
+      <w:pPr>
+        <w:pStyle w:val="Corps"/>
+        <w:ind w:firstLine="720"/>
+        <w:jc w:val="both"/>
+      </w:pPr>
+    </w:p>
+    <w:p>
+      <w:pPr>
+        <w:pStyle w:val="Corps"/>
+        <w:ind w:firstLine="720"/>
+        <w:jc w:val="both"/>
+      </w:pPr>
+    </w:p>
+    <w:p>
+      <w:pPr>
+        <w:pStyle w:val="Corps"/>
+        <w:ind w:firstLine="720"/>
+        <w:jc w:val="both"/>
+      </w:pPr>
+    </w:p>
+    <w:p>
+      <w:pPr>
+        <w:pStyle w:val="Corps"/>
+        <w:ind w:firstLine="720"/>
+        <w:jc w:val="both"/>
+      </w:pPr>
+    </w:p>
+    <w:p>
+      <w:pPr>
+        <w:pStyle w:val="Corps"/>
+        <w:ind w:firstLine="720"/>
+        <w:jc w:val="both"/>
+      </w:pPr>
+    </w:p>
+    <w:p>
+      <w:pPr>
+        <w:pStyle w:val="Corps"/>
+        <w:ind w:firstLine="720"/>
+        <w:jc w:val="both"/>
+      </w:pPr>
+    </w:p>
+    <w:p>
+      <w:pPr>
+        <w:pStyle w:val="Corps"/>
+        <w:ind w:firstLine="720"/>
+        <w:jc w:val="both"/>
+      </w:pPr>
+    </w:p>
+    <w:p>
+      <w:pPr>
+        <w:pStyle w:val="Corps"/>
+        <w:ind w:firstLine="720"/>
+        <w:jc w:val="both"/>
+      </w:pPr>
+    </w:p>
+    <w:p>
+      <w:pPr>
+        <w:pStyle w:val="Corps"/>
+        <w:ind w:firstLine="720"/>
+        <w:jc w:val="both"/>
+      </w:pPr>
+    </w:p>
+    <w:p>
+      <w:pPr>
+        <w:pStyle w:val="Corps"/>
+        <w:ind w:firstLine="720"/>
+        <w:jc w:val="both"/>
+      </w:pPr>
+    </w:p>
+    <w:p>
+      <w:pPr>
+        <w:pStyle w:val="Corps"/>
+        <w:ind w:firstLine="720"/>
+        <w:jc w:val="both"/>
+      </w:pPr>
+    </w:p>
+    <w:p>
+      <w:pPr>
+        <w:pStyle w:val="Corps"/>
+        <w:ind w:firstLine="720"/>
+        <w:jc w:val="both"/>
+      </w:pPr>
+    </w:p>
+    <w:p>
+      <w:pPr>
+        <w:pStyle w:val="Corps"/>
+        <w:ind w:firstLine="720"/>
+        <w:jc w:val="both"/>
+      </w:pPr>
+    </w:p>
+    <w:p>
+      <w:pPr>
+        <w:pStyle w:val="Corps"/>
+        <w:ind w:firstLine="720"/>
+        <w:jc w:val="both"/>
+      </w:pPr>
+    </w:p>
+    <w:p>
+      <w:pPr>
+        <w:pStyle w:val="Corps"/>
+        <w:ind w:firstLine="720"/>
+        <w:jc w:val="both"/>
+      </w:pPr>
+    </w:p>
+    <w:p>
+      <w:pPr>
+        <w:pStyle w:val="Corps"/>
+        <w:ind w:firstLine="720"/>
+        <w:jc w:val="both"/>
+      </w:pPr>
+    </w:p>
+    <w:p>
+      <w:pPr>
+        <w:pStyle w:val="Corps"/>
+        <w:ind w:firstLine="720"/>
+        <w:jc w:val="both"/>
+      </w:pPr>
+    </w:p>
+    <w:p>
+      <w:pPr>
+        <w:pStyle w:val="Corps"/>
+        <w:ind w:firstLine="720"/>
+        <w:jc w:val="both"/>
+      </w:pPr>
+    </w:p>
+    <w:p>
+      <w:pPr>
+        <w:pStyle w:val="Corps"/>
+        <w:ind w:firstLine="720"/>
+        <w:jc w:val="both"/>
+      </w:pPr>
+    </w:p>
+    <w:p>
+      <w:pPr>
+        <w:pStyle w:val="Corps"/>
+        <w:ind w:firstLine="720"/>
+        <w:jc w:val="both"/>
+      </w:pPr>
+    </w:p>
+    <w:p>
+      <w:pPr>
+        <w:pStyle w:val="Corps"/>
+        <w:ind w:firstLine="720"/>
+        <w:jc w:val="both"/>
+      </w:pPr>
+    </w:p>
+    <w:p>
+      <w:pPr>
+        <w:pStyle w:val="Corps"/>
+        <w:ind w:firstLine="720"/>
+        <w:jc w:val="both"/>
+      </w:pPr>
+    </w:p>
+    <w:p>
+      <w:pPr>
+        <w:pStyle w:val="Corps"/>
+        <w:ind w:firstLine="720"/>
+        <w:jc w:val="both"/>
+      </w:pPr>
+    </w:p>
+    <w:p>
+      <w:pPr>
+        <w:pStyle w:val="Corps"/>
+        <w:ind w:firstLine="720"/>
+        <w:jc w:val="both"/>
+      </w:pPr>
+    </w:p>
+    <w:p>
+      <w:pPr>
+        <w:pStyle w:val="Corps"/>
+        <w:ind w:firstLine="720"/>
+        <w:jc w:val="both"/>
+      </w:pPr>
+    </w:p>
+    <w:p>
+      <w:pPr>
+        <w:pStyle w:val="Corps"/>
+        <w:ind w:firstLine="720"/>
+        <w:jc w:val="both"/>
+      </w:pPr>
+    </w:p>
+    <w:p>
+      <w:pPr>
+        <w:pStyle w:val="Corps"/>
+        <w:ind w:firstLine="720"/>
+        <w:jc w:val="both"/>
+      </w:pPr>
+    </w:p>
+    <w:p>
+      <w:pPr>
+        <w:pStyle w:val="Corps"/>
+        <w:ind w:firstLine="720"/>
+        <w:jc w:val="both"/>
+      </w:pPr>
+    </w:p>
+    <w:p>
+      <w:pPr>
+        <w:pStyle w:val="Corps"/>
+        <w:ind w:firstLine="720"/>
+        <w:jc w:val="both"/>
+      </w:pPr>
+    </w:p>
+    <w:p>
+      <w:pPr>
+        <w:pStyle w:val="Corps"/>
+        <w:ind w:firstLine="720"/>
+        <w:jc w:val="both"/>
+      </w:pPr>
+    </w:p>
+    <w:p>
+      <w:pPr>
+        <w:pStyle w:val="Corps"/>
+        <w:ind w:firstLine="720"/>
+        <w:jc w:val="both"/>
+      </w:pPr>
+    </w:p>
+    <w:p>
+      <w:pPr>
+        <w:pStyle w:val="Corps"/>
+        <w:ind w:firstLine="720"/>
+        <w:jc w:val="both"/>
+      </w:pPr>
+    </w:p>
+    <w:p>
+      <w:pPr>
+        <w:pStyle w:val="Corps"/>
+        <w:ind w:firstLine="720"/>
+        <w:jc w:val="both"/>
+      </w:pPr>
+    </w:p>
+    <w:p>
+      <w:pPr>
+        <w:pStyle w:val="Corps"/>
+        <w:ind w:firstLine="720"/>
+        <w:jc w:val="both"/>
+      </w:pPr>
+    </w:p>
+    <w:p>
+      <w:pPr>
+        <w:pStyle w:val="Corps"/>
+        <w:ind w:firstLine="720"/>
+        <w:jc w:val="both"/>
+      </w:pPr>
+    </w:p>
+    <w:p>
+      <w:pPr>
+        <w:pStyle w:val="Corps"/>
+        <w:jc w:val="both"/>
+      </w:pPr>
+    </w:p>
+    <w:p>
+      <w:pPr>
+        <w:pStyle w:val="Corps"/>
+        <w:jc w:val="both"/>
+      </w:pPr>
+    </w:p>
+    <w:p>
+      <w:pPr>
+        <w:pStyle w:val="Corps"/>
+        <w:ind w:firstLine="720"/>
+        <w:rPr>
+          <w:b/>
+          <w:sz w:val="32"/>
+          <w:szCs w:val="32"/>
+        </w:rPr>
+      </w:pPr>
+      <w:r>
+        <w:rPr>
+          <w:b/>
+          <w:sz w:val="32"/>
+          <w:szCs w:val="32"/>
+        </w:rPr>
+        <w:lastRenderedPageBreak/>
+        <w:t>Lexique :</w:t>
+      </w:r>
+    </w:p>
+    <w:p>
+      <w:pPr>
+        <w:pStyle w:val="Corps"/>
+        <w:ind w:firstLine="720"/>
+        <w:rPr>
+          <w:b/>
+          <w:sz w:val="32"/>
+          <w:szCs w:val="32"/>
+        </w:rPr>
+      </w:pPr>
+    </w:p>
+    <w:p>
+      <w:pPr>
+        <w:pStyle w:val="Corps"/>
+        <w:ind w:firstLine="720"/>
+        <w:rPr>
+          <w:b/>
+          <w:sz w:val="32"/>
+          <w:szCs w:val="32"/>
+        </w:rPr>
+      </w:pPr>
+    </w:p>
+    <w:p>
+      <w:pPr>
+        <w:pStyle w:val="Corps"/>
+        <w:ind w:firstLine="720"/>
+      </w:pPr>
+      <w:r>
+        <w:t>API : Application Programming Interface = Interface d</w:t>
+      </w:r>
+      <w:r>
+        <w:t>e Programmation d’Application</w:t>
+      </w:r>
+    </w:p>
+    <w:p>
+      <w:pPr>
+        <w:pStyle w:val="Corps"/>
+        <w:ind w:firstLine="720"/>
+        <w:rPr>
+          <w:b/>
+          <w:sz w:val="32"/>
+          <w:szCs w:val="32"/>
+        </w:rPr>
+      </w:pPr>
+      <w:r>
+        <w:t xml:space="preserve">FPS : </w:t>
+      </w:r>
+      <w:r>
+        <w:t>Frames Per Second</w:t>
+      </w:r>
+      <w:r>
+        <w:t xml:space="preserve"> = </w:t>
+      </w:r>
+      <w:r>
+        <w:t>n</w:t>
+      </w:r>
+      <w:r>
+        <w:t>ombre d</w:t>
+      </w:r>
+      <w:r>
+        <w:t>’Images Par Seconde</w:t>
+      </w:r>
+    </w:p>
+    <w:p>
+      <w:pPr>
+        <w:pStyle w:val="Corps"/>
+        <w:ind w:firstLine="720"/>
+      </w:pPr>
+      <w:r>
+        <w:t xml:space="preserve">VR </w:t>
+      </w:r>
+      <w:r>
+        <w:rPr>
+          <w:rFonts w:hint="eastAsia"/>
+        </w:rPr>
+        <w:t>:</w:t>
+      </w:r>
+      <w:r>
+        <w:t xml:space="preserve"> Virtual Reality = Réalité Virtuelle</w:t>
+      </w:r>
+    </w:p>
+    <w:p>
+      <w:pPr>
+        <w:pStyle w:val="Corps"/>
+        <w:ind w:firstLine="720"/>
+      </w:pPr>
+      <w:r>
+        <w:t>Qua</w:t>
+      </w:r>
+      <w:r>
+        <w:t xml:space="preserve">ternion : </w:t>
+      </w:r>
+      <w:r>
+        <w:t>N</w:t>
+      </w:r>
+      <w:r>
+        <w:t>o</w:t>
+      </w:r>
+      <w:r>
+        <w:t xml:space="preserve">mbre hypercomplexe </w:t>
+      </w:r>
+      <w:r>
+        <w:t xml:space="preserve">(voir définition sur Wikipédia) </w:t>
+      </w:r>
+    </w:p>
+    <w:p>
+      <w:pPr>
+        <w:pStyle w:val="Corps"/>
+        <w:ind w:left="720" w:firstLine="720"/>
+      </w:pPr>
+      <w:hyperlink r:id="rId6" w:history="1">
+        <w:r>
+          <w:rPr>
+            <w:rStyle w:val="Lienhypertexte"/>
+          </w:rPr>
+          <w:t>https://fr.wikipedia.org/wiki/Quaternion</w:t>
+        </w:r>
+      </w:hyperlink>
+    </w:p>
+    <w:p>
+      <w:pPr>
+        <w:pStyle w:val="Corps"/>
+      </w:pPr>
+      <w:r>
+        <w:tab/>
+      </w:r>
+    </w:p>
+    <w:p>
+      <w:pPr>
+        <w:pStyle w:val="Corps"/>
+        <w:ind w:firstLine="720"/>
+      </w:pPr>
     </w:p>
     <w:sectPr>
-      <w:headerReference w:type="default" r:id="rId6"/>
-      <w:footerReference w:type="default" r:id="rId7"/>
+      <w:headerReference w:type="default" r:id="rId7"/>
+      <w:footerReference w:type="default" r:id="rId8"/>
       <w:pgSz w:w="11906" w:h="16838"/>
       <w:pgMar w:top="1134" w:right="1134" w:bottom="1134" w:left="1134" w:header="709" w:footer="850" w:gutter="0"/>
       <w:cols w:space="720"/>
@@ -1537,7 +2613,7 @@
 </file>
 
 <file path=word/endnotes.xml><?xml version="1.0" encoding="utf-8"?>
-<w:endnotes xmlns:wpc="http://schemas.microsoft.com/office/word/2010/wordprocessingCanvas" xmlns:cx="http://schemas.microsoft.com/office/drawing/2014/chartex" xmlns:cx1="http://schemas.microsoft.com/office/drawing/2015/9/8/chartex" xmlns:cx2="http://schemas.microsoft.com/office/drawing/2015/10/21/chartex" xmlns:cx3="http://schemas.microsoft.com/office/drawing/2016/5/9/chartex" xmlns:cx4="http://schemas.microsoft.com/office/drawing/2016/5/10/chartex" xmlns:cx5="http://schemas.microsoft.com/office/drawing/2016/5/11/chartex" xmlns:cx6="http://schemas.microsoft.com/office/drawing/2016/5/12/chartex" xmlns:cx7="http://schemas.microsoft.com/office/drawing/2016/5/13/chartex" xmlns:cx8="http://schemas.microsoft.com/office/drawing/2016/5/14/chartex" xmlns:mc="http://schemas.openxmlformats.org/markup-compatibility/2006" xmlns:aink="http://schemas.microsoft.com/office/drawing/2016/ink" xmlns:am3d="http://schemas.microsoft.com/office/drawing/2017/model3d" xmlns:o="urn:schemas-microsoft-com:office:office" xmlns:r="http://schemas.openxmlformats.org/officeDocument/2006/relationships" xmlns:m="http://schemas.openxmlformats.org/officeDocument/2006/math" xmlns:v="urn:schemas-microsoft-com:vml" xmlns:wp14="http://schemas.microsoft.com/office/word/2010/wordprocessingDrawing" xmlns:wp="http://schemas.openxmlformats.org/drawingml/2006/wordprocessingDrawing" xmlns:w10="urn:schemas-microsoft-com:office:word" xmlns:w="http://schemas.openxmlformats.org/wordprocessingml/2006/main" xmlns:w14="http://schemas.microsoft.com/office/word/2010/wordml" xmlns:w15="http://schemas.microsoft.com/office/word/2012/wordml" xmlns:w16cid="http://schemas.microsoft.com/office/word/2016/wordml/cid" xmlns:w16se="http://schemas.microsoft.com/office/word/2015/wordml/symex" xmlns:wpg="http://schemas.microsoft.com/office/word/2010/wordprocessingGroup" xmlns:wpi="http://schemas.microsoft.com/office/word/2010/wordprocessingInk" xmlns:wne="http://schemas.microsoft.com/office/word/2006/wordml" xmlns:wps="http://schemas.microsoft.com/office/word/2010/wordprocessingShape" mc:Ignorable="w14 w15 w16se w16cid wp14">
+<w:endnotes xmlns:wpc="http://schemas.microsoft.com/office/word/2010/wordprocessingCanvas" xmlns:cx="http://schemas.microsoft.com/office/drawing/2014/chartex" xmlns:cx1="http://schemas.microsoft.com/office/drawing/2015/9/8/chartex" xmlns:cx2="http://schemas.microsoft.com/office/drawing/2015/10/21/chartex" xmlns:cx3="http://schemas.microsoft.com/office/drawing/2016/5/9/chartex" xmlns:cx4="http://schemas.microsoft.com/office/drawing/2016/5/10/chartex" xmlns:cx5="http://schemas.microsoft.com/office/drawing/2016/5/11/chartex" xmlns:cx6="http://schemas.microsoft.com/office/drawing/2016/5/12/chartex" xmlns:cx7="http://schemas.microsoft.com/office/drawing/2016/5/13/chartex" xmlns:cx8="http://schemas.microsoft.com/office/drawing/2016/5/14/chartex" xmlns:mc="http://schemas.openxmlformats.org/markup-compatibility/2006" xmlns:aink="http://schemas.microsoft.com/office/drawing/2016/ink" xmlns:am3d="http://schemas.microsoft.com/office/drawing/2017/model3d" xmlns:o="urn:schemas-microsoft-com:office:office" xmlns:r="http://schemas.openxmlformats.org/officeDocument/2006/relationships" xmlns:m="http://schemas.openxmlformats.org/officeDocument/2006/math" xmlns:v="urn:schemas-microsoft-com:vml" xmlns:wp14="http://schemas.microsoft.com/office/word/2010/wordprocessingDrawing" xmlns:wp="http://schemas.openxmlformats.org/drawingml/2006/wordprocessingDrawing" xmlns:w10="urn:schemas-microsoft-com:office:word" xmlns:w="http://schemas.openxmlformats.org/wordprocessingml/2006/main" xmlns:w14="http://schemas.microsoft.com/office/word/2010/wordml" xmlns:w15="http://schemas.microsoft.com/office/word/2012/wordml" xmlns:w16cex="http://schemas.microsoft.com/office/word/2018/wordml/cex" xmlns:w16cid="http://schemas.microsoft.com/office/word/2016/wordml/cid" xmlns:w16="http://schemas.microsoft.com/office/word/2018/wordml" xmlns:w16sdtdh="http://schemas.microsoft.com/office/word/2020/wordml/sdtdatahash" xmlns:w16se="http://schemas.microsoft.com/office/word/2015/wordml/symex" xmlns:wpg="http://schemas.microsoft.com/office/word/2010/wordprocessingGroup" xmlns:wpi="http://schemas.microsoft.com/office/word/2010/wordprocessingInk" xmlns:wne="http://schemas.microsoft.com/office/word/2006/wordml" xmlns:wps="http://schemas.microsoft.com/office/word/2010/wordprocessingShape" mc:Ignorable="w14 w15 w16se w16cid w16 w16cex w16sdtdh wp14">
   <w:endnote w:type="separator" w:id="-1">
     <w:p>
       <w:r>
@@ -1556,13 +2632,13 @@
 </file>
 
 <file path=word/footer1.xml><?xml version="1.0" encoding="utf-8"?>
-<w:ftr xmlns:wpc="http://schemas.microsoft.com/office/word/2010/wordprocessingCanvas" xmlns:cx="http://schemas.microsoft.com/office/drawing/2014/chartex" xmlns:cx1="http://schemas.microsoft.com/office/drawing/2015/9/8/chartex" xmlns:cx2="http://schemas.microsoft.com/office/drawing/2015/10/21/chartex" xmlns:cx3="http://schemas.microsoft.com/office/drawing/2016/5/9/chartex" xmlns:cx4="http://schemas.microsoft.com/office/drawing/2016/5/10/chartex" xmlns:cx5="http://schemas.microsoft.com/office/drawing/2016/5/11/chartex" xmlns:cx6="http://schemas.microsoft.com/office/drawing/2016/5/12/chartex" xmlns:cx7="http://schemas.microsoft.com/office/drawing/2016/5/13/chartex" xmlns:cx8="http://schemas.microsoft.com/office/drawing/2016/5/14/chartex" xmlns:mc="http://schemas.openxmlformats.org/markup-compatibility/2006" xmlns:aink="http://schemas.microsoft.com/office/drawing/2016/ink" xmlns:am3d="http://schemas.microsoft.com/office/drawing/2017/model3d" xmlns:o="urn:schemas-microsoft-com:office:office" xmlns:r="http://schemas.openxmlformats.org/officeDocument/2006/relationships" xmlns:m="http://schemas.openxmlformats.org/officeDocument/2006/math" xmlns:v="urn:schemas-microsoft-com:vml" xmlns:wp14="http://schemas.microsoft.com/office/word/2010/wordprocessingDrawing" xmlns:wp="http://schemas.openxmlformats.org/drawingml/2006/wordprocessingDrawing" xmlns:w10="urn:schemas-microsoft-com:office:word" xmlns:w="http://schemas.openxmlformats.org/wordprocessingml/2006/main" xmlns:w14="http://schemas.microsoft.com/office/word/2010/wordml" xmlns:w15="http://schemas.microsoft.com/office/word/2012/wordml" xmlns:w16cid="http://schemas.microsoft.com/office/word/2016/wordml/cid" xmlns:w16se="http://schemas.microsoft.com/office/word/2015/wordml/symex" xmlns:wpg="http://schemas.microsoft.com/office/word/2010/wordprocessingGroup" xmlns:wpi="http://schemas.microsoft.com/office/word/2010/wordprocessingInk" xmlns:wne="http://schemas.microsoft.com/office/word/2006/wordml" xmlns:wps="http://schemas.microsoft.com/office/word/2010/wordprocessingShape" mc:Ignorable="w14 w15 w16se w16cid wp14">
+<w:ftr xmlns:wpc="http://schemas.microsoft.com/office/word/2010/wordprocessingCanvas" xmlns:cx="http://schemas.microsoft.com/office/drawing/2014/chartex" xmlns:cx1="http://schemas.microsoft.com/office/drawing/2015/9/8/chartex" xmlns:cx2="http://schemas.microsoft.com/office/drawing/2015/10/21/chartex" xmlns:cx3="http://schemas.microsoft.com/office/drawing/2016/5/9/chartex" xmlns:cx4="http://schemas.microsoft.com/office/drawing/2016/5/10/chartex" xmlns:cx5="http://schemas.microsoft.com/office/drawing/2016/5/11/chartex" xmlns:cx6="http://schemas.microsoft.com/office/drawing/2016/5/12/chartex" xmlns:cx7="http://schemas.microsoft.com/office/drawing/2016/5/13/chartex" xmlns:cx8="http://schemas.microsoft.com/office/drawing/2016/5/14/chartex" xmlns:mc="http://schemas.openxmlformats.org/markup-compatibility/2006" xmlns:aink="http://schemas.microsoft.com/office/drawing/2016/ink" xmlns:am3d="http://schemas.microsoft.com/office/drawing/2017/model3d" xmlns:o="urn:schemas-microsoft-com:office:office" xmlns:r="http://schemas.openxmlformats.org/officeDocument/2006/relationships" xmlns:m="http://schemas.openxmlformats.org/officeDocument/2006/math" xmlns:v="urn:schemas-microsoft-com:vml" xmlns:wp14="http://schemas.microsoft.com/office/word/2010/wordprocessingDrawing" xmlns:wp="http://schemas.openxmlformats.org/drawingml/2006/wordprocessingDrawing" xmlns:w10="urn:schemas-microsoft-com:office:word" xmlns:w="http://schemas.openxmlformats.org/wordprocessingml/2006/main" xmlns:w14="http://schemas.microsoft.com/office/word/2010/wordml" xmlns:w15="http://schemas.microsoft.com/office/word/2012/wordml" xmlns:w16cex="http://schemas.microsoft.com/office/word/2018/wordml/cex" xmlns:w16cid="http://schemas.microsoft.com/office/word/2016/wordml/cid" xmlns:w16="http://schemas.microsoft.com/office/word/2018/wordml" xmlns:w16sdtdh="http://schemas.microsoft.com/office/word/2020/wordml/sdtdatahash" xmlns:w16se="http://schemas.microsoft.com/office/word/2015/wordml/symex" xmlns:wpg="http://schemas.microsoft.com/office/word/2010/wordprocessingGroup" xmlns:wpi="http://schemas.microsoft.com/office/word/2010/wordprocessingInk" xmlns:wne="http://schemas.microsoft.com/office/word/2006/wordml" xmlns:wps="http://schemas.microsoft.com/office/word/2010/wordprocessingShape" mc:Ignorable="w14 w15 w16se w16cid w16 w16cex w16sdtdh wp14">
   <w:p/>
 </w:ftr>
 </file>
 
 <file path=word/footnotes.xml><?xml version="1.0" encoding="utf-8"?>
-<w:footnotes xmlns:wpc="http://schemas.microsoft.com/office/word/2010/wordprocessingCanvas" xmlns:cx="http://schemas.microsoft.com/office/drawing/2014/chartex" xmlns:cx1="http://schemas.microsoft.com/office/drawing/2015/9/8/chartex" xmlns:cx2="http://schemas.microsoft.com/office/drawing/2015/10/21/chartex" xmlns:cx3="http://schemas.microsoft.com/office/drawing/2016/5/9/chartex" xmlns:cx4="http://schemas.microsoft.com/office/drawing/2016/5/10/chartex" xmlns:cx5="http://schemas.microsoft.com/office/drawing/2016/5/11/chartex" xmlns:cx6="http://schemas.microsoft.com/office/drawing/2016/5/12/chartex" xmlns:cx7="http://schemas.microsoft.com/office/drawing/2016/5/13/chartex" xmlns:cx8="http://schemas.microsoft.com/office/drawing/2016/5/14/chartex" xmlns:mc="http://schemas.openxmlformats.org/markup-compatibility/2006" xmlns:aink="http://schemas.microsoft.com/office/drawing/2016/ink" xmlns:am3d="http://schemas.microsoft.com/office/drawing/2017/model3d" xmlns:o="urn:schemas-microsoft-com:office:office" xmlns:r="http://schemas.openxmlformats.org/officeDocument/2006/relationships" xmlns:m="http://schemas.openxmlformats.org/officeDocument/2006/math" xmlns:v="urn:schemas-microsoft-com:vml" xmlns:wp14="http://schemas.microsoft.com/office/word/2010/wordprocessingDrawing" xmlns:wp="http://schemas.openxmlformats.org/drawingml/2006/wordprocessingDrawing" xmlns:w10="urn:schemas-microsoft-com:office:word" xmlns:w="http://schemas.openxmlformats.org/wordprocessingml/2006/main" xmlns:w14="http://schemas.microsoft.com/office/word/2010/wordml" xmlns:w15="http://schemas.microsoft.com/office/word/2012/wordml" xmlns:w16cid="http://schemas.microsoft.com/office/word/2016/wordml/cid" xmlns:w16se="http://schemas.microsoft.com/office/word/2015/wordml/symex" xmlns:wpg="http://schemas.microsoft.com/office/word/2010/wordprocessingGroup" xmlns:wpi="http://schemas.microsoft.com/office/word/2010/wordprocessingInk" xmlns:wne="http://schemas.microsoft.com/office/word/2006/wordml" xmlns:wps="http://schemas.microsoft.com/office/word/2010/wordprocessingShape" mc:Ignorable="w14 w15 w16se w16cid wp14">
+<w:footnotes xmlns:wpc="http://schemas.microsoft.com/office/word/2010/wordprocessingCanvas" xmlns:cx="http://schemas.microsoft.com/office/drawing/2014/chartex" xmlns:cx1="http://schemas.microsoft.com/office/drawing/2015/9/8/chartex" xmlns:cx2="http://schemas.microsoft.com/office/drawing/2015/10/21/chartex" xmlns:cx3="http://schemas.microsoft.com/office/drawing/2016/5/9/chartex" xmlns:cx4="http://schemas.microsoft.com/office/drawing/2016/5/10/chartex" xmlns:cx5="http://schemas.microsoft.com/office/drawing/2016/5/11/chartex" xmlns:cx6="http://schemas.microsoft.com/office/drawing/2016/5/12/chartex" xmlns:cx7="http://schemas.microsoft.com/office/drawing/2016/5/13/chartex" xmlns:cx8="http://schemas.microsoft.com/office/drawing/2016/5/14/chartex" xmlns:mc="http://schemas.openxmlformats.org/markup-compatibility/2006" xmlns:aink="http://schemas.microsoft.com/office/drawing/2016/ink" xmlns:am3d="http://schemas.microsoft.com/office/drawing/2017/model3d" xmlns:o="urn:schemas-microsoft-com:office:office" xmlns:r="http://schemas.openxmlformats.org/officeDocument/2006/relationships" xmlns:m="http://schemas.openxmlformats.org/officeDocument/2006/math" xmlns:v="urn:schemas-microsoft-com:vml" xmlns:wp14="http://schemas.microsoft.com/office/word/2010/wordprocessingDrawing" xmlns:wp="http://schemas.openxmlformats.org/drawingml/2006/wordprocessingDrawing" xmlns:w10="urn:schemas-microsoft-com:office:word" xmlns:w="http://schemas.openxmlformats.org/wordprocessingml/2006/main" xmlns:w14="http://schemas.microsoft.com/office/word/2010/wordml" xmlns:w15="http://schemas.microsoft.com/office/word/2012/wordml" xmlns:w16cex="http://schemas.microsoft.com/office/word/2018/wordml/cex" xmlns:w16cid="http://schemas.microsoft.com/office/word/2016/wordml/cid" xmlns:w16="http://schemas.microsoft.com/office/word/2018/wordml" xmlns:w16sdtdh="http://schemas.microsoft.com/office/word/2020/wordml/sdtdatahash" xmlns:w16se="http://schemas.microsoft.com/office/word/2015/wordml/symex" xmlns:wpg="http://schemas.microsoft.com/office/word/2010/wordprocessingGroup" xmlns:wpi="http://schemas.microsoft.com/office/word/2010/wordprocessingInk" xmlns:wne="http://schemas.microsoft.com/office/word/2006/wordml" xmlns:wps="http://schemas.microsoft.com/office/word/2010/wordprocessingShape" mc:Ignorable="w14 w15 w16se w16cid w16 w16cex w16sdtdh wp14">
   <w:footnote w:type="separator" w:id="-1">
     <w:p>
       <w:r>
@@ -1581,13 +2657,13 @@
 </file>
 
 <file path=word/header1.xml><?xml version="1.0" encoding="utf-8"?>
-<w:hdr xmlns:wpc="http://schemas.microsoft.com/office/word/2010/wordprocessingCanvas" xmlns:cx="http://schemas.microsoft.com/office/drawing/2014/chartex" xmlns:cx1="http://schemas.microsoft.com/office/drawing/2015/9/8/chartex" xmlns:cx2="http://schemas.microsoft.com/office/drawing/2015/10/21/chartex" xmlns:cx3="http://schemas.microsoft.com/office/drawing/2016/5/9/chartex" xmlns:cx4="http://schemas.microsoft.com/office/drawing/2016/5/10/chartex" xmlns:cx5="http://schemas.microsoft.com/office/drawing/2016/5/11/chartex" xmlns:cx6="http://schemas.microsoft.com/office/drawing/2016/5/12/chartex" xmlns:cx7="http://schemas.microsoft.com/office/drawing/2016/5/13/chartex" xmlns:cx8="http://schemas.microsoft.com/office/drawing/2016/5/14/chartex" xmlns:mc="http://schemas.openxmlformats.org/markup-compatibility/2006" xmlns:aink="http://schemas.microsoft.com/office/drawing/2016/ink" xmlns:am3d="http://schemas.microsoft.com/office/drawing/2017/model3d" xmlns:o="urn:schemas-microsoft-com:office:office" xmlns:r="http://schemas.openxmlformats.org/officeDocument/2006/relationships" xmlns:m="http://schemas.openxmlformats.org/officeDocument/2006/math" xmlns:v="urn:schemas-microsoft-com:vml" xmlns:wp14="http://schemas.microsoft.com/office/word/2010/wordprocessingDrawing" xmlns:wp="http://schemas.openxmlformats.org/drawingml/2006/wordprocessingDrawing" xmlns:w10="urn:schemas-microsoft-com:office:word" xmlns:w="http://schemas.openxmlformats.org/wordprocessingml/2006/main" xmlns:w14="http://schemas.microsoft.com/office/word/2010/wordml" xmlns:w15="http://schemas.microsoft.com/office/word/2012/wordml" xmlns:w16cid="http://schemas.microsoft.com/office/word/2016/wordml/cid" xmlns:w16se="http://schemas.microsoft.com/office/word/2015/wordml/symex" xmlns:wpg="http://schemas.microsoft.com/office/word/2010/wordprocessingGroup" xmlns:wpi="http://schemas.microsoft.com/office/word/2010/wordprocessingInk" xmlns:wne="http://schemas.microsoft.com/office/word/2006/wordml" xmlns:wps="http://schemas.microsoft.com/office/word/2010/wordprocessingShape" mc:Ignorable="w14 w15 w16se w16cid wp14">
+<w:hdr xmlns:wpc="http://schemas.microsoft.com/office/word/2010/wordprocessingCanvas" xmlns:cx="http://schemas.microsoft.com/office/drawing/2014/chartex" xmlns:cx1="http://schemas.microsoft.com/office/drawing/2015/9/8/chartex" xmlns:cx2="http://schemas.microsoft.com/office/drawing/2015/10/21/chartex" xmlns:cx3="http://schemas.microsoft.com/office/drawing/2016/5/9/chartex" xmlns:cx4="http://schemas.microsoft.com/office/drawing/2016/5/10/chartex" xmlns:cx5="http://schemas.microsoft.com/office/drawing/2016/5/11/chartex" xmlns:cx6="http://schemas.microsoft.com/office/drawing/2016/5/12/chartex" xmlns:cx7="http://schemas.microsoft.com/office/drawing/2016/5/13/chartex" xmlns:cx8="http://schemas.microsoft.com/office/drawing/2016/5/14/chartex" xmlns:mc="http://schemas.openxmlformats.org/markup-compatibility/2006" xmlns:aink="http://schemas.microsoft.com/office/drawing/2016/ink" xmlns:am3d="http://schemas.microsoft.com/office/drawing/2017/model3d" xmlns:o="urn:schemas-microsoft-com:office:office" xmlns:r="http://schemas.openxmlformats.org/officeDocument/2006/relationships" xmlns:m="http://schemas.openxmlformats.org/officeDocument/2006/math" xmlns:v="urn:schemas-microsoft-com:vml" xmlns:wp14="http://schemas.microsoft.com/office/word/2010/wordprocessingDrawing" xmlns:wp="http://schemas.openxmlformats.org/drawingml/2006/wordprocessingDrawing" xmlns:w10="urn:schemas-microsoft-com:office:word" xmlns:w="http://schemas.openxmlformats.org/wordprocessingml/2006/main" xmlns:w14="http://schemas.microsoft.com/office/word/2010/wordml" xmlns:w15="http://schemas.microsoft.com/office/word/2012/wordml" xmlns:w16cex="http://schemas.microsoft.com/office/word/2018/wordml/cex" xmlns:w16cid="http://schemas.microsoft.com/office/word/2016/wordml/cid" xmlns:w16="http://schemas.microsoft.com/office/word/2018/wordml" xmlns:w16sdtdh="http://schemas.microsoft.com/office/word/2020/wordml/sdtdatahash" xmlns:w16se="http://schemas.microsoft.com/office/word/2015/wordml/symex" xmlns:wpg="http://schemas.microsoft.com/office/word/2010/wordprocessingGroup" xmlns:wpi="http://schemas.microsoft.com/office/word/2010/wordprocessingInk" xmlns:wne="http://schemas.microsoft.com/office/word/2006/wordml" xmlns:wps="http://schemas.microsoft.com/office/word/2010/wordprocessingShape" mc:Ignorable="w14 w15 w16se w16cid w16 w16cex w16sdtdh wp14">
   <w:p/>
 </w:hdr>
 </file>
 
 <file path=word/styles.xml><?xml version="1.0" encoding="utf-8"?>
-<w:styles xmlns:mc="http://schemas.openxmlformats.org/markup-compatibility/2006" xmlns:r="http://schemas.openxmlformats.org/officeDocument/2006/relationships" xmlns:w="http://schemas.openxmlformats.org/wordprocessingml/2006/main" xmlns:w14="http://schemas.microsoft.com/office/word/2010/wordml" xmlns:w15="http://schemas.microsoft.com/office/word/2012/wordml" xmlns:w16cid="http://schemas.microsoft.com/office/word/2016/wordml/cid" xmlns:w16se="http://schemas.microsoft.com/office/word/2015/wordml/symex" mc:Ignorable="w14 w15 w16se w16cid">
+<w:styles xmlns:mc="http://schemas.openxmlformats.org/markup-compatibility/2006" xmlns:r="http://schemas.openxmlformats.org/officeDocument/2006/relationships" xmlns:w="http://schemas.openxmlformats.org/wordprocessingml/2006/main" xmlns:w14="http://schemas.microsoft.com/office/word/2010/wordml" xmlns:w15="http://schemas.microsoft.com/office/word/2012/wordml" xmlns:w16cex="http://schemas.microsoft.com/office/word/2018/wordml/cex" xmlns:w16cid="http://schemas.microsoft.com/office/word/2016/wordml/cid" xmlns:w16="http://schemas.microsoft.com/office/word/2018/wordml" xmlns:w16sdtdh="http://schemas.microsoft.com/office/word/2020/wordml/sdtdatahash" xmlns:w16se="http://schemas.microsoft.com/office/word/2015/wordml/symex" mc:Ignorable="w14 w15 w16se w16cid w16 w16cex w16sdtdh">
   <w:docDefaults>
     <w:rPrDefault>
       <w:rPr>
@@ -1609,7 +2685,7 @@
       </w:pPr>
     </w:pPrDefault>
   </w:docDefaults>
-  <w:latentStyles w:defLockedState="0" w:defUIPriority="99" w:defSemiHidden="0" w:defUnhideWhenUsed="0" w:defQFormat="0" w:count="375">
+  <w:latentStyles w:defLockedState="0" w:defUIPriority="99" w:defSemiHidden="0" w:defUnhideWhenUsed="0" w:defQFormat="0" w:count="376">
     <w:lsdException w:name="Normal" w:uiPriority="0" w:qFormat="1"/>
     <w:lsdException w:name="heading 1" w:uiPriority="9" w:qFormat="1"/>
     <w:lsdException w:name="heading 2" w:semiHidden="1" w:uiPriority="9" w:unhideWhenUsed="1" w:qFormat="1"/>
@@ -1715,7 +2791,6 @@
     <w:lsdException w:name="HTML Sample" w:semiHidden="1" w:unhideWhenUsed="1"/>
     <w:lsdException w:name="HTML Typewriter" w:semiHidden="1" w:unhideWhenUsed="1"/>
     <w:lsdException w:name="HTML Variable" w:semiHidden="1" w:unhideWhenUsed="1"/>
-    <w:lsdException w:name="Normal Table" w:semiHidden="1" w:unhideWhenUsed="1"/>
     <w:lsdException w:name="annotation subject" w:semiHidden="1" w:unhideWhenUsed="1"/>
     <w:lsdException w:name="No List" w:semiHidden="1" w:unhideWhenUsed="1"/>
     <w:lsdException w:name="Outline List 1" w:semiHidden="1" w:unhideWhenUsed="1"/>
@@ -1762,10 +2837,8 @@
     <w:lsdException w:name="Table Subtle 2" w:semiHidden="1" w:unhideWhenUsed="1"/>
     <w:lsdException w:name="Table Web 1" w:semiHidden="1" w:unhideWhenUsed="1"/>
     <w:lsdException w:name="Table Web 2" w:semiHidden="1" w:unhideWhenUsed="1"/>
-    <w:lsdException w:name="Table Web 3" w:semiHidden="1" w:unhideWhenUsed="1"/>
     <w:lsdException w:name="Balloon Text" w:semiHidden="1" w:unhideWhenUsed="1"/>
     <w:lsdException w:name="Table Grid" w:uiPriority="39"/>
-    <w:lsdException w:name="Table Theme" w:semiHidden="1" w:unhideWhenUsed="1"/>
     <w:lsdException w:name="Placeholder Text" w:semiHidden="1"/>
     <w:lsdException w:name="No Spacing" w:uiPriority="1" w:qFormat="1"/>
     <w:lsdException w:name="Light Shading" w:uiPriority="60"/>
@@ -1985,6 +3058,7 @@
     <w:lsdException w:name="Smart Hyperlink" w:semiHidden="1" w:unhideWhenUsed="1"/>
     <w:lsdException w:name="Hashtag" w:semiHidden="1" w:unhideWhenUsed="1"/>
     <w:lsdException w:name="Unresolved Mention" w:semiHidden="1" w:unhideWhenUsed="1"/>
+    <w:lsdException w:name="Smart Link" w:semiHidden="1" w:unhideWhenUsed="1"/>
   </w:latentStyles>
   <w:style w:type="paragraph" w:default="1" w:styleId="Normal">
     <w:name w:val="Normal"/>
@@ -2100,6 +3174,18 @@
         <w14:prstDash w14:val="solid"/>
         <w14:bevel/>
       </w14:textOutline>
+    </w:rPr>
+  </w:style>
+  <w:style w:type="character" w:styleId="Mentionnonrsolue">
+    <w:name w:val="Unresolved Mention"/>
+    <w:basedOn w:val="Policepardfaut"/>
+    <w:uiPriority w:val="99"/>
+    <w:semiHidden/>
+    <w:unhideWhenUsed/>
+    <w:rsid w:val="00F4297D"/>
+    <w:rPr>
+      <w:color w:val="605E5C"/>
+      <w:shd w:val="clear" w:color="auto" w:fill="E1DFDD"/>
     </w:rPr>
   </w:style>
 </w:styles>

</xml_diff>

<commit_message>
modif + schema cahier des charges
</commit_message>
<xml_diff>
--- a/docs/Comptes rendu/sem3/cahierCharges.docx
+++ b/docs/Comptes rendu/sem3/cahierCharges.docx
@@ -137,6 +137,16 @@
       </w:pPr>
       <w:r>
         <w:rPr/>
+      </w:r>
+    </w:p>
+    <w:p>
+      <w:pPr>
+        <w:pStyle w:val="Corps"/>
+        <w:jc w:val="both"/>
+        <w:rPr/>
+      </w:pPr>
+      <w:r>
+        <w:rPr/>
         <w:t xml:space="preserve">Equipe : </w:t>
         <w:tab/>
         <w:t>Mattéo BROQUET, élève de 2</w:t>
@@ -935,241 +945,6 @@
     <w:p>
       <w:pPr>
         <w:pStyle w:val="Corps"/>
-        <w:jc w:val="both"/>
-        <w:rPr/>
-      </w:pPr>
-      <w:r>
-        <w:rPr/>
-      </w:r>
-    </w:p>
-    <w:p>
-      <w:pPr>
-        <w:pStyle w:val="Corps"/>
-        <w:jc w:val="both"/>
-        <w:rPr/>
-      </w:pPr>
-      <w:r>
-        <w:rPr/>
-      </w:r>
-    </w:p>
-    <w:p>
-      <w:pPr>
-        <w:pStyle w:val="Corps"/>
-        <w:ind w:firstLine="720"/>
-        <w:jc w:val="both"/>
-        <w:rPr>
-          <w:color w:val="CE181E"/>
-        </w:rPr>
-      </w:pPr>
-      <w:commentRangeStart w:id="1"/>
-      <w:r>
-        <w:rPr>
-          <w:color w:val="CE181E"/>
-        </w:rPr>
-        <w:t>Pour commencer nous avons besoin d’un fichier qui va récupérer les données brutes du flux Arduino qui vas se trouver sous la forme d’une chaine de caractère « A 123 | … | X 235 » avec chaque lettre une touche du gant et en chiffre la valeur donnée par le gant. Nous allons ensuite, toujours grâce à ce fichier nous allons séparer cette chaine de caractère par le nombre de touche et de fonctionnalité que pocède le gant.</w:t>
-      </w:r>
-    </w:p>
-    <w:p>
-      <w:pPr>
-        <w:pStyle w:val="Corps"/>
-        <w:ind w:firstLine="720"/>
-        <w:jc w:val="both"/>
-        <w:rPr>
-          <w:color w:val="BF819E"/>
-        </w:rPr>
-      </w:pPr>
-      <w:r>
-        <w:rPr>
-          <w:color w:val="BF819E"/>
-        </w:rPr>
-        <w:t>Ensuite, les données vont passer par un filtre qui vas raffiner les données pour les adaptés au langage voulus en fin de chaine. Ici nous allons raffiner les données pour les envoyer plus tard à Steam VR.</w:t>
-      </w:r>
-    </w:p>
-    <w:p>
-      <w:pPr>
-        <w:pStyle w:val="Corps"/>
-        <w:ind w:firstLine="720"/>
-        <w:jc w:val="both"/>
-        <w:rPr>
-          <w:color w:val="813709"/>
-        </w:rPr>
-      </w:pPr>
-      <w:r>
-        <w:rPr>
-          <w:color w:val="813709"/>
-        </w:rPr>
-        <w:t>Le mapping va servir à configurer plus en profondeur Steam VR pour attribuer une action à chaque donnée que l’on possède. Il va donc recevoir des données raffinées pour les mettre en phase avec Steam VR avant de les envoyer à un driver.</w:t>
-      </w:r>
-    </w:p>
-    <w:p>
-      <w:pPr>
-        <w:pStyle w:val="Corps"/>
-        <w:jc w:val="both"/>
-        <w:rPr>
-          <w:color w:val="813709"/>
-        </w:rPr>
-      </w:pPr>
-      <w:r>
-        <w:rPr>
-          <w:color w:val="813709"/>
-        </w:rPr>
-        <w:t>Le driver sert à communiquer directement avec Steam VR, il est donc la juste en passerelle entre Steam VR et le mapping.</w:t>
-      </w:r>
-      <w:commentRangeEnd w:id="1"/>
-      <w:r>
-        <w:commentReference w:id="1"/>
-      </w:r>
-      <w:r>
-        <w:rPr>
-          <w:color w:val="813709"/>
-        </w:rPr>
-      </w:r>
-    </w:p>
-    <w:p>
-      <w:pPr>
-        <w:pStyle w:val="Corps"/>
-        <w:jc w:val="both"/>
-        <w:rPr/>
-      </w:pPr>
-      <w:r>
-        <w:rPr/>
-      </w:r>
-    </w:p>
-    <w:p>
-      <w:pPr>
-        <w:pStyle w:val="Corps"/>
-        <w:jc w:val="both"/>
-        <w:rPr/>
-      </w:pPr>
-      <w:r>
-        <w:rPr/>
-      </w:r>
-    </w:p>
-    <w:p>
-      <w:pPr>
-        <w:pStyle w:val="Corps"/>
-        <w:jc w:val="both"/>
-        <w:rPr/>
-      </w:pPr>
-      <w:r>
-        <w:rPr/>
-        <w:tab/>
-        <w:t>Un logiciel permettant une compatibilité plus convenable pour tout gants crée sois mêmes pour ainsi réduire les coûts de la VR.</w:t>
-      </w:r>
-    </w:p>
-    <w:p>
-      <w:pPr>
-        <w:pStyle w:val="Corps"/>
-        <w:jc w:val="both"/>
-        <w:rPr/>
-      </w:pPr>
-      <w:r>
-        <w:rPr/>
-      </w:r>
-    </w:p>
-    <w:p>
-      <w:pPr>
-        <w:pStyle w:val="Corps"/>
-        <w:ind w:firstLine="720"/>
-        <w:jc w:val="both"/>
-        <w:rPr/>
-      </w:pPr>
-      <w:r>
-        <w:rPr/>
-        <w:t>I</w:t>
-      </w:r>
-      <w:r>
-        <w:rPr/>
-        <w:t>ntégrer une interface qui vas permettre à l’utilisateur de modifier les touches de leur</w:t>
-      </w:r>
-      <w:r>
-        <w:rPr/>
-        <w:t>s</w:t>
-      </w:r>
-      <w:r>
-        <w:rPr/>
-        <w:t xml:space="preserve"> gant</w:t>
-      </w:r>
-      <w:r>
-        <w:rPr/>
-        <w:t>s</w:t>
-      </w:r>
-      <w:r>
-        <w:rPr/>
-        <w:t xml:space="preserve"> </w:t>
-      </w:r>
-      <w:r>
-        <w:rPr/>
-        <w:t>pour</w:t>
-      </w:r>
-      <w:r>
-        <w:rPr/>
-        <w:t xml:space="preserve"> une action souhaitée dans l</w:t>
-      </w:r>
-      <w:r>
-        <w:rPr/>
-        <w:t>e logiciel</w:t>
-      </w:r>
-      <w:r>
-        <w:rPr/>
-        <w:t xml:space="preserve"> Steam VR.</w:t>
-      </w:r>
-    </w:p>
-    <w:p>
-      <w:pPr>
-        <w:pStyle w:val="Corps"/>
-        <w:jc w:val="both"/>
-        <w:rPr/>
-      </w:pPr>
-      <w:r>
-        <w:rPr/>
-      </w:r>
-    </w:p>
-    <w:p>
-      <w:pPr>
-        <w:pStyle w:val="Corps"/>
-        <w:ind w:firstLine="720"/>
-        <w:jc w:val="both"/>
-        <w:rPr>
-          <w:color w:val="FF0000"/>
-        </w:rPr>
-      </w:pPr>
-      <w:r>
-        <w:rPr>
-          <w:color w:val="FF0000"/>
-        </w:rPr>
-        <w:t>Enfin, pour finir, nous aimerions construire une démo sous Unity afin de montrer la capacité de notre application à s’adapter dans un jeu.</w:t>
-      </w:r>
-      <w:r>
-        <w:rPr>
-          <w:color w:val="FF0000"/>
-        </w:rPr>
-        <w:commentReference w:id="2"/>
-      </w:r>
-    </w:p>
-    <w:p>
-      <w:pPr>
-        <w:pStyle w:val="Corps"/>
-        <w:jc w:val="both"/>
-        <w:rPr/>
-      </w:pPr>
-      <w:r>
-        <w:rPr/>
-      </w:r>
-    </w:p>
-    <w:p>
-      <w:pPr>
-        <w:pStyle w:val="Corps"/>
-        <w:jc w:val="both"/>
-        <w:rPr/>
-      </w:pPr>
-      <w:r>
-        <w:rPr/>
-      </w:r>
-    </w:p>
-    <w:p>
-      <w:pPr>
-        <w:pStyle w:val="Corps"/>
         <w:jc w:val="center"/>
         <w:rPr>
           <w:b/>
@@ -1179,215 +954,293 @@
         </w:rPr>
       </w:pPr>
       <w:r>
+        <w:rPr/>
+      </w:r>
+    </w:p>
+    <w:p>
+      <w:pPr>
+        <w:pStyle w:val="Corps"/>
+        <w:jc w:val="both"/>
+        <w:rPr/>
+      </w:pPr>
+      <w:commentRangeStart w:id="1"/>
+      <w:r>
         <w:rPr>
           <w:b/>
           <w:sz w:val="32"/>
           <w:szCs w:val="32"/>
         </w:rPr>
-        <w:t>Contraintes pesant sur la réalisation du projet</w:t>
-      </w:r>
-    </w:p>
-    <w:p>
-      <w:pPr>
-        <w:pStyle w:val="Corps"/>
-        <w:jc w:val="both"/>
-        <w:rPr/>
-      </w:pPr>
-      <w:r>
-        <w:rPr/>
-      </w:r>
-    </w:p>
-    <w:p>
-      <w:pPr>
-        <w:pStyle w:val="Corps"/>
-        <w:ind w:firstLine="720"/>
-        <w:jc w:val="both"/>
-        <w:rPr/>
-      </w:pPr>
-      <w:r>
-        <w:rPr/>
-        <w:t xml:space="preserve">Une des plus grandes contraintes de ce projet est la compréhension d’OpenVR et le fait de </w:t>
-      </w:r>
-      <w:r>
-        <w:rPr>
-          <w:color w:val="813709"/>
-        </w:rPr>
-        <w:t>trouver des documents bien commentés</w:t>
-      </w:r>
-      <w:r>
-        <w:rPr/>
-        <w:t xml:space="preserve"> pour nous aider à comprendre le fonctionnement de cette application. De plus, </w:t>
-      </w:r>
-      <w:commentRangeStart w:id="3"/>
-      <w:r>
-        <w:rPr>
-          <w:color w:val="FF0000"/>
-        </w:rPr>
-        <w:t>nous avons dû</w:t>
-      </w:r>
-      <w:r>
-        <w:rPr>
-          <w:color w:val="FF0000"/>
-        </w:rPr>
-      </w:r>
-      <w:commentRangeEnd w:id="3"/>
-      <w:r>
-        <w:commentReference w:id="3"/>
-      </w:r>
-      <w:r>
-        <w:rPr>
-          <w:color w:val="FF0000"/>
-        </w:rPr>
-        <w:t xml:space="preserve"> </w:t>
-      </w:r>
-      <w:r>
-        <w:rPr/>
-        <w:t>apprendre le C++ en autodidacte car nous n’avions pas encore eu de cours à l’IUT dessus.</w:t>
-      </w:r>
-    </w:p>
-    <w:p>
-      <w:pPr>
-        <w:pStyle w:val="Corps"/>
-        <w:ind w:firstLine="720"/>
-        <w:jc w:val="both"/>
-        <w:rPr>
-          <w:color w:val="FF0000"/>
-        </w:rPr>
-      </w:pPr>
-      <w:commentRangeStart w:id="4"/>
-      <w:r>
-        <w:rPr>
-          <w:color w:val="FF0000"/>
-        </w:rPr>
-        <w:t>Certaines ressources n’étant pas présent sur les ordinateurs de l’IUT, et n’ayant pas les droits de les installer nous-même, nous avons dû faire appel à un technicien qui a fait les mises à jour et les installations dont nous avions besoin pour notre espace de travail.</w:t>
-      </w:r>
-      <w:commentRangeEnd w:id="4"/>
-      <w:r>
-        <w:commentReference w:id="4"/>
-      </w:r>
-      <w:r>
-        <w:rPr>
-          <w:color w:val="FF0000"/>
-        </w:rPr>
-      </w:r>
-    </w:p>
-    <w:p>
-      <w:pPr>
-        <w:pStyle w:val="Corps"/>
-        <w:ind w:firstLine="720"/>
-        <w:jc w:val="both"/>
-        <w:rPr/>
-      </w:pPr>
-      <w:commentRangeStart w:id="5"/>
-      <w:r>
-        <w:rPr>
-          <w:color w:val="ACB20C"/>
-        </w:rPr>
-        <w:t>De plus, nous voulons mettre un point d’honneur sur la documentation, une source bien détaillée et précise sur le fonctionnement de notre application, pour aider d’autres informaticiens</w:t>
-      </w:r>
-      <w:r>
-        <w:rPr>
-          <w:color w:val="ACB20C"/>
-        </w:rPr>
-        <w:t xml:space="preserve"> </w:t>
-      </w:r>
-    </w:p>
-    <w:p>
-      <w:pPr>
-        <w:pStyle w:val="Corps"/>
-        <w:ind w:firstLine="720"/>
-        <w:jc w:val="both"/>
-        <w:rPr/>
-      </w:pPr>
-      <w:r>
-        <w:rPr>
-          <w:color w:val="ACB20C"/>
-        </w:rPr>
-        <w:t>à la comprendre sans qu’ils doivent, comme nous, chercher partout sur internet pour trouver une documentation propre et détaillée</w:t>
-      </w:r>
-      <w:commentRangeEnd w:id="5"/>
-      <w:r>
-        <w:commentReference w:id="5"/>
-      </w:r>
-      <w:r>
-        <w:rPr>
-          <w:color w:val="ACB20C"/>
-        </w:rPr>
-      </w:r>
-    </w:p>
-    <w:p>
-      <w:pPr>
-        <w:pStyle w:val="Corps"/>
-        <w:ind w:firstLine="720"/>
-        <w:jc w:val="both"/>
-        <w:rPr>
-          <w:color w:val="443205"/>
-        </w:rPr>
-      </w:pPr>
-      <w:r>
-        <w:rPr/>
-      </w:r>
-    </w:p>
-    <w:p>
-      <w:pPr>
-        <w:pStyle w:val="Corps"/>
-        <w:ind w:firstLine="720"/>
-        <w:jc w:val="both"/>
-        <w:rPr/>
-      </w:pPr>
-      <w:r>
-        <w:rPr/>
-        <w:t xml:space="preserve">Une des autres contraintes principales de ce projet est de le rentre le plus performant possible pour ne pas causer des baisses de FPS et pour ne pas créer de latence dans leur session en jeu.  </w:t>
-      </w:r>
-    </w:p>
-    <w:p>
-      <w:pPr>
-        <w:pStyle w:val="Corps"/>
-        <w:jc w:val="both"/>
-        <w:rPr/>
-      </w:pPr>
-      <w:r>
-        <w:rPr/>
-      </w:r>
-    </w:p>
-    <w:p>
-      <w:pPr>
-        <w:pStyle w:val="Corps"/>
-        <w:jc w:val="both"/>
-        <w:rPr/>
-      </w:pPr>
-      <w:r>
-        <w:rPr/>
-      </w:r>
-    </w:p>
-    <w:p>
-      <w:pPr>
-        <w:pStyle w:val="Corps"/>
-        <w:jc w:val="center"/>
-        <w:rPr/>
-      </w:pPr>
+        <w:t>Chaîne d’information :</w:t>
+      </w:r>
+      <w:commentRangeEnd w:id="1"/>
+      <w:r>
+        <w:commentReference w:id="1"/>
+      </w:r>
       <w:r>
         <w:rPr>
           <w:b/>
           <w:sz w:val="32"/>
           <w:szCs w:val="32"/>
         </w:rPr>
-        <w:t>Contraintes pesant sur l’utilisation du produit</w:t>
       </w:r>
     </w:p>
     <w:p>
       <w:pPr>
         <w:pStyle w:val="Corps"/>
         <w:jc w:val="center"/>
-        <w:rPr/>
-      </w:pPr>
-      <w:r>
-        <w:rPr>
+        <w:rPr>
+          <w:b/>
           <w:b/>
           <w:sz w:val="32"/>
           <w:szCs w:val="32"/>
         </w:rPr>
-        <w:t>(finances , OpenVR, formation,...)</w:t>
+      </w:pPr>
+      <w:r>
+        <w:rPr/>
+        <w:drawing>
+          <wp:anchor behindDoc="0" distT="0" distB="0" distL="0" distR="0" simplePos="0" locked="0" layoutInCell="1" allowOverlap="1" relativeHeight="2">
+            <wp:simplePos x="0" y="0"/>
+            <wp:positionH relativeFrom="column">
+              <wp:align>center</wp:align>
+            </wp:positionH>
+            <wp:positionV relativeFrom="paragraph">
+              <wp:posOffset>635</wp:posOffset>
+            </wp:positionV>
+            <wp:extent cx="6120130" cy="2279015"/>
+            <wp:effectExtent l="0" t="0" r="0" b="0"/>
+            <wp:wrapSquare wrapText="largest"/>
+            <wp:docPr id="1" name="Image1" descr=""/>
+            <wp:cNvGraphicFramePr>
+              <a:graphicFrameLocks xmlns:a="http://schemas.openxmlformats.org/drawingml/2006/main" noChangeAspect="1"/>
+            </wp:cNvGraphicFramePr>
+            <a:graphic xmlns:a="http://schemas.openxmlformats.org/drawingml/2006/main">
+              <a:graphicData uri="http://schemas.openxmlformats.org/drawingml/2006/picture">
+                <pic:pic xmlns:pic="http://schemas.openxmlformats.org/drawingml/2006/picture">
+                  <pic:nvPicPr>
+                    <pic:cNvPr id="1" name="Image1" descr=""/>
+                    <pic:cNvPicPr>
+                      <a:picLocks noChangeAspect="1" noChangeArrowheads="1"/>
+                    </pic:cNvPicPr>
+                  </pic:nvPicPr>
+                  <pic:blipFill>
+                    <a:blip r:embed="rId2"/>
+                    <a:stretch>
+                      <a:fillRect/>
+                    </a:stretch>
+                  </pic:blipFill>
+                  <pic:spPr bwMode="auto">
+                    <a:xfrm>
+                      <a:off x="0" y="0"/>
+                      <a:ext cx="6120130" cy="2279015"/>
+                    </a:xfrm>
+                    <a:prstGeom prst="rect">
+                      <a:avLst/>
+                    </a:prstGeom>
+                  </pic:spPr>
+                </pic:pic>
+              </a:graphicData>
+            </a:graphic>
+          </wp:anchor>
+        </w:drawing>
+      </w:r>
+    </w:p>
+    <w:p>
+      <w:pPr>
+        <w:pStyle w:val="Corps"/>
+        <w:jc w:val="both"/>
+        <w:rPr/>
+      </w:pPr>
+      <w:r>
+        <w:rPr/>
+      </w:r>
+    </w:p>
+    <w:p>
+      <w:pPr>
+        <w:pStyle w:val="Corps"/>
+        <w:jc w:val="both"/>
+        <w:rPr/>
+      </w:pPr>
+      <w:r>
+        <w:rPr/>
+      </w:r>
+    </w:p>
+    <w:p>
+      <w:pPr>
+        <w:pStyle w:val="Corps"/>
+        <w:ind w:firstLine="720"/>
+        <w:jc w:val="both"/>
+        <w:rPr>
+          <w:color w:val="CE181E"/>
+        </w:rPr>
+      </w:pPr>
+      <w:commentRangeStart w:id="2"/>
+      <w:r>
+        <w:rPr>
+          <w:color w:val="CE181E"/>
+        </w:rPr>
+        <w:t>Pour commencer nous avons besoin d’un fichier qui va récupérer les données brutes du flux Arduino qui vas se trouver sous la forme d’une chaine de caractère « A 123 | … | X 235 » avec chaque lettre une touche du gant et en chiffre la valeur donnée par le gant. Nous allons ensuite, toujours grâce à ce fichier nous allons séparer cette chaine de caractère par le nombre de touche et de fonctionnalité que pocède le gant.</w:t>
+      </w:r>
+    </w:p>
+    <w:p>
+      <w:pPr>
+        <w:pStyle w:val="Corps"/>
+        <w:ind w:firstLine="720"/>
+        <w:jc w:val="both"/>
+        <w:rPr>
+          <w:color w:val="BF819E"/>
+        </w:rPr>
+      </w:pPr>
+      <w:r>
+        <w:rPr>
+          <w:color w:val="BF819E"/>
+        </w:rPr>
+        <w:t>Ensuite, les données vont passer par un filtre qui vas raffiner les données pour les adaptés au langage voulus en fin de chaine. Ici nous allons raffiner les données pour les envoyer plus tard à Steam VR.</w:t>
+      </w:r>
+    </w:p>
+    <w:p>
+      <w:pPr>
+        <w:pStyle w:val="Corps"/>
+        <w:ind w:firstLine="720"/>
+        <w:jc w:val="both"/>
+        <w:rPr>
+          <w:color w:val="813709"/>
+        </w:rPr>
+      </w:pPr>
+      <w:r>
+        <w:rPr>
+          <w:color w:val="813709"/>
+        </w:rPr>
+        <w:t>Le mapping va servir à configurer plus en profondeur Steam VR pour attribuer une action à chaque donnée que l’on possède. Il va donc recevoir des données raffinées pour les mettre en phase avec Steam VR avant de les envoyer à un driver.</w:t>
+      </w:r>
+    </w:p>
+    <w:p>
+      <w:pPr>
+        <w:pStyle w:val="Corps"/>
+        <w:jc w:val="both"/>
+        <w:rPr>
+          <w:color w:val="813709"/>
+        </w:rPr>
+      </w:pPr>
+      <w:r>
+        <w:rPr>
+          <w:color w:val="813709"/>
+        </w:rPr>
+        <w:t>Le driver sert à communiquer directement avec Steam VR, il est donc la juste en passerelle entre Steam VR et le mapping.</w:t>
+      </w:r>
+      <w:commentRangeEnd w:id="2"/>
+      <w:r>
+        <w:commentReference w:id="2"/>
+      </w:r>
+      <w:r>
+        <w:rPr>
+          <w:color w:val="813709"/>
+        </w:rPr>
+      </w:r>
+    </w:p>
+    <w:p>
+      <w:pPr>
+        <w:pStyle w:val="Corps"/>
+        <w:jc w:val="both"/>
+        <w:rPr/>
+      </w:pPr>
+      <w:r>
+        <w:rPr/>
+      </w:r>
+    </w:p>
+    <w:p>
+      <w:pPr>
+        <w:pStyle w:val="Corps"/>
+        <w:jc w:val="both"/>
+        <w:rPr/>
+      </w:pPr>
+      <w:r>
+        <w:rPr/>
+      </w:r>
+    </w:p>
+    <w:p>
+      <w:pPr>
+        <w:pStyle w:val="Corps"/>
+        <w:jc w:val="both"/>
+        <w:rPr/>
+      </w:pPr>
+      <w:r>
+        <w:rPr/>
+        <w:tab/>
+        <w:t xml:space="preserve">Un logiciel permettant une compatibilité plus convenable pour tout gants crée sois mêmes, pour ainsi réduire les coûts de la </w:t>
+      </w:r>
+      <w:r>
+        <w:rPr/>
+        <w:t xml:space="preserve">des équipements de VR. </w:t>
+      </w:r>
+      <w:commentRangeStart w:id="3"/>
+      <w:r>
+        <w:rPr/>
+        <w:t>Ainsi qu’une ressource disponible pour l’adaptation de nouveau périphérique.</w:t>
+      </w:r>
+      <w:commentRangeEnd w:id="3"/>
+      <w:r>
+        <w:commentReference w:id="3"/>
+      </w:r>
+      <w:r>
+        <w:rPr/>
+      </w:r>
+    </w:p>
+    <w:p>
+      <w:pPr>
+        <w:pStyle w:val="Corps"/>
+        <w:jc w:val="both"/>
+        <w:rPr/>
+      </w:pPr>
+      <w:r>
+        <w:rPr/>
+      </w:r>
+    </w:p>
+    <w:p>
+      <w:pPr>
+        <w:pStyle w:val="Corps"/>
+        <w:ind w:firstLine="720"/>
+        <w:jc w:val="both"/>
+        <w:rPr/>
+      </w:pPr>
+      <w:r>
+        <w:rPr/>
+        <w:t>I</w:t>
+      </w:r>
+      <w:r>
+        <w:rPr/>
+        <w:t>ntégrer une interface qui vas permettre à l’utilisateur de modifier les touches de leur</w:t>
+      </w:r>
+      <w:r>
+        <w:rPr/>
+        <w:t>s</w:t>
+      </w:r>
+      <w:r>
+        <w:rPr/>
+        <w:t xml:space="preserve"> gant</w:t>
+      </w:r>
+      <w:r>
+        <w:rPr/>
+        <w:t>s</w:t>
+      </w:r>
+      <w:r>
+        <w:rPr/>
+        <w:t xml:space="preserve"> </w:t>
+      </w:r>
+      <w:r>
+        <w:rPr/>
+        <w:t>pour</w:t>
+      </w:r>
+      <w:r>
+        <w:rPr/>
+        <w:t xml:space="preserve"> une action souhaitée dans l</w:t>
+      </w:r>
+      <w:r>
+        <w:rPr/>
+        <w:t>e logiciel</w:t>
+      </w:r>
+      <w:r>
+        <w:rPr/>
+        <w:t xml:space="preserve"> Steam VR.</w:t>
       </w:r>
     </w:p>
     <w:p>
@@ -1409,48 +1262,17 @@
           <w:color w:val="FF0000"/>
         </w:rPr>
       </w:pPr>
-      <w:commentRangeStart w:id="6"/>
       <w:r>
         <w:rPr>
           <w:color w:val="FF0000"/>
         </w:rPr>
-        <w:t>Pour commencer, nous voulons faire une application la plus simple possible à l’utilisation. Car cela permettra à des clients qui n’ont pas de connaissances poussées en informatique, d’avoir leur propre espace de réalité virtuelle chez eux. Pour ainsi dire nous visons plutôt des clients qui sont passionnés par les jeux-vidéos et qui s’intéressent à la VR.</w:t>
-      </w:r>
-      <w:commentRangeEnd w:id="6"/>
-      <w:r>
-        <w:commentReference w:id="6"/>
+        <w:t>Enfin, pour finir, nous aimerions construire une démo sous Unity afin de montrer la capacité de notre application à s’adapter dans un jeu.</w:t>
       </w:r>
       <w:r>
         <w:rPr>
           <w:color w:val="FF0000"/>
         </w:rPr>
-      </w:r>
-    </w:p>
-    <w:p>
-      <w:pPr>
-        <w:pStyle w:val="Corps"/>
-        <w:ind w:firstLine="720"/>
-        <w:jc w:val="both"/>
-        <w:rPr>
-          <w:color w:val="FF0000"/>
-        </w:rPr>
-      </w:pPr>
-      <w:r>
-        <w:rPr>
-          <w:color w:val="FF0000"/>
-        </w:rPr>
-      </w:r>
-    </w:p>
-    <w:p>
-      <w:pPr>
-        <w:pStyle w:val="Corps"/>
-        <w:ind w:firstLine="720"/>
-        <w:jc w:val="both"/>
-        <w:rPr/>
-      </w:pPr>
-      <w:r>
-        <w:rPr/>
-        <w:t>De plus pour l’utilisation de notre produit, le client doit procéder une manette de VR fait par lui-même, ou qui ne passe pas par le système de SteamVR. Par exemple la Kinect n’a pas besoin d’une application supplémentaire car tout est intégré dans son code et celui de OpenVR, tandis que des gants fait maison ont besoin de notre application car ils ne possèdent pas les outils de communication nécessaires  pour transmettre leurs données à SteamVR.</w:t>
+        <w:commentReference w:id="4"/>
       </w:r>
     </w:p>
     <w:p>
@@ -1490,6 +1312,312 @@
           <w:sz w:val="32"/>
           <w:szCs w:val="32"/>
         </w:rPr>
+        <w:t>Contraintes pesant sur la réalisation du projet</w:t>
+      </w:r>
+    </w:p>
+    <w:p>
+      <w:pPr>
+        <w:pStyle w:val="Corps"/>
+        <w:jc w:val="both"/>
+        <w:rPr/>
+      </w:pPr>
+      <w:r>
+        <w:rPr/>
+      </w:r>
+    </w:p>
+    <w:p>
+      <w:pPr>
+        <w:pStyle w:val="Corps"/>
+        <w:ind w:firstLine="720"/>
+        <w:jc w:val="both"/>
+        <w:rPr/>
+      </w:pPr>
+      <w:r>
+        <w:rPr/>
+        <w:t xml:space="preserve">Une des plus grandes contraintes de ce projet est la compréhension d’OpenVR et le fait de </w:t>
+      </w:r>
+      <w:r>
+        <w:rPr>
+          <w:color w:val="813709"/>
+        </w:rPr>
+        <w:t>trouver des documents bien commentés</w:t>
+      </w:r>
+      <w:r>
+        <w:rPr/>
+        <w:t xml:space="preserve"> pour nous aider à comprendre le fonctionnement de cette application. De plus, </w:t>
+      </w:r>
+      <w:commentRangeStart w:id="5"/>
+      <w:r>
+        <w:rPr>
+          <w:color w:val="FF0000"/>
+        </w:rPr>
+        <w:t>nous avons dû</w:t>
+      </w:r>
+      <w:r>
+        <w:rPr>
+          <w:color w:val="FF0000"/>
+        </w:rPr>
+      </w:r>
+      <w:commentRangeEnd w:id="5"/>
+      <w:r>
+        <w:commentReference w:id="5"/>
+      </w:r>
+      <w:r>
+        <w:rPr>
+          <w:color w:val="FF0000"/>
+        </w:rPr>
+        <w:t xml:space="preserve"> </w:t>
+      </w:r>
+      <w:r>
+        <w:rPr/>
+        <w:t>apprendre le C++ en autodidacte car nous n’avions pas encore eu de cours à l’IUT dessus.</w:t>
+      </w:r>
+    </w:p>
+    <w:p>
+      <w:pPr>
+        <w:pStyle w:val="Corps"/>
+        <w:ind w:firstLine="720"/>
+        <w:jc w:val="both"/>
+        <w:rPr>
+          <w:color w:val="FF0000"/>
+        </w:rPr>
+      </w:pPr>
+      <w:commentRangeStart w:id="6"/>
+      <w:r>
+        <w:rPr>
+          <w:color w:val="FF0000"/>
+        </w:rPr>
+        <w:t>Certaines ressources n’étant pas présent sur les ordinateurs de l’IUT, et n’ayant pas les droits de les installer nous-même, nous avons dû faire appel à un technicien qui a fait les mises à jour et les installations dont nous avions besoin pour notre espace de travail.</w:t>
+      </w:r>
+      <w:commentRangeEnd w:id="6"/>
+      <w:r>
+        <w:commentReference w:id="6"/>
+      </w:r>
+      <w:r>
+        <w:rPr>
+          <w:color w:val="FF0000"/>
+        </w:rPr>
+      </w:r>
+    </w:p>
+    <w:p>
+      <w:pPr>
+        <w:pStyle w:val="Corps"/>
+        <w:ind w:firstLine="720"/>
+        <w:jc w:val="both"/>
+        <w:rPr/>
+      </w:pPr>
+      <w:commentRangeStart w:id="7"/>
+      <w:r>
+        <w:rPr>
+          <w:color w:val="ACB20C"/>
+        </w:rPr>
+        <w:t>De plus, nous voulons mettre un point d’honneur sur la documentation, une source bien détaillée et précise sur le fonctionnement de notre application, pour aider d’autres informaticiens</w:t>
+      </w:r>
+      <w:r>
+        <w:rPr>
+          <w:color w:val="ACB20C"/>
+        </w:rPr>
+        <w:t xml:space="preserve"> </w:t>
+      </w:r>
+    </w:p>
+    <w:p>
+      <w:pPr>
+        <w:pStyle w:val="Corps"/>
+        <w:ind w:firstLine="720"/>
+        <w:jc w:val="both"/>
+        <w:rPr/>
+      </w:pPr>
+      <w:r>
+        <w:rPr>
+          <w:color w:val="ACB20C"/>
+        </w:rPr>
+        <w:t>à la comprendre sans qu’ils doivent, comme nous, chercher partout sur internet pour trouver une documentation propre et détaillée</w:t>
+      </w:r>
+      <w:commentRangeEnd w:id="7"/>
+      <w:r>
+        <w:commentReference w:id="7"/>
+      </w:r>
+      <w:r>
+        <w:rPr>
+          <w:color w:val="ACB20C"/>
+        </w:rPr>
+      </w:r>
+    </w:p>
+    <w:p>
+      <w:pPr>
+        <w:pStyle w:val="Corps"/>
+        <w:ind w:firstLine="720"/>
+        <w:jc w:val="both"/>
+        <w:rPr>
+          <w:color w:val="443205"/>
+        </w:rPr>
+      </w:pPr>
+      <w:r>
+        <w:rPr/>
+      </w:r>
+    </w:p>
+    <w:p>
+      <w:pPr>
+        <w:pStyle w:val="Corps"/>
+        <w:ind w:firstLine="720"/>
+        <w:jc w:val="both"/>
+        <w:rPr/>
+      </w:pPr>
+      <w:r>
+        <w:rPr/>
+        <w:t xml:space="preserve">Une des autres contraintes principales de ce projet est de le rentre le plus performant possible pour ne pas causer des baisses de FPS et pour ne pas créer de latence dans leur session en jeu.  </w:t>
+      </w:r>
+    </w:p>
+    <w:p>
+      <w:pPr>
+        <w:pStyle w:val="Corps"/>
+        <w:jc w:val="both"/>
+        <w:rPr/>
+      </w:pPr>
+      <w:r>
+        <w:rPr/>
+      </w:r>
+    </w:p>
+    <w:p>
+      <w:pPr>
+        <w:pStyle w:val="Corps"/>
+        <w:jc w:val="both"/>
+        <w:rPr/>
+      </w:pPr>
+      <w:r>
+        <w:rPr/>
+      </w:r>
+    </w:p>
+    <w:p>
+      <w:pPr>
+        <w:pStyle w:val="Corps"/>
+        <w:jc w:val="center"/>
+        <w:rPr/>
+      </w:pPr>
+      <w:r>
+        <w:rPr>
+          <w:b/>
+          <w:sz w:val="32"/>
+          <w:szCs w:val="32"/>
+        </w:rPr>
+        <w:t>Contraintes pesant sur l’utilisation du produit</w:t>
+      </w:r>
+    </w:p>
+    <w:p>
+      <w:pPr>
+        <w:pStyle w:val="Corps"/>
+        <w:jc w:val="center"/>
+        <w:rPr/>
+      </w:pPr>
+      <w:r>
+        <w:rPr>
+          <w:b/>
+          <w:sz w:val="32"/>
+          <w:szCs w:val="32"/>
+        </w:rPr>
+        <w:t>(finances , OpenVR, formation,...)</w:t>
+      </w:r>
+    </w:p>
+    <w:p>
+      <w:pPr>
+        <w:pStyle w:val="Corps"/>
+        <w:jc w:val="both"/>
+        <w:rPr/>
+      </w:pPr>
+      <w:r>
+        <w:rPr/>
+      </w:r>
+    </w:p>
+    <w:p>
+      <w:pPr>
+        <w:pStyle w:val="Corps"/>
+        <w:ind w:firstLine="720"/>
+        <w:jc w:val="both"/>
+        <w:rPr>
+          <w:color w:val="FF0000"/>
+        </w:rPr>
+      </w:pPr>
+      <w:commentRangeStart w:id="8"/>
+      <w:r>
+        <w:rPr>
+          <w:color w:val="FF0000"/>
+        </w:rPr>
+        <w:t>Pour commencer, nous voulons faire une application la plus simple possible à l’utilisation. Car cela permettra à des clients qui n’ont pas de connaissances poussées en informatique, d’avoir leur propre espace de réalité virtuelle chez eux. Pour ainsi dire nous visons plutôt des clients qui sont passionnés par les jeux-vidéos et qui s’intéressent à la VR.</w:t>
+      </w:r>
+      <w:commentRangeEnd w:id="8"/>
+      <w:r>
+        <w:commentReference w:id="8"/>
+      </w:r>
+      <w:r>
+        <w:rPr>
+          <w:color w:val="FF0000"/>
+        </w:rPr>
+      </w:r>
+    </w:p>
+    <w:p>
+      <w:pPr>
+        <w:pStyle w:val="Corps"/>
+        <w:ind w:firstLine="720"/>
+        <w:jc w:val="both"/>
+        <w:rPr>
+          <w:color w:val="FF0000"/>
+        </w:rPr>
+      </w:pPr>
+      <w:r>
+        <w:rPr>
+          <w:color w:val="FF0000"/>
+        </w:rPr>
+      </w:r>
+    </w:p>
+    <w:p>
+      <w:pPr>
+        <w:pStyle w:val="Corps"/>
+        <w:ind w:firstLine="720"/>
+        <w:jc w:val="both"/>
+        <w:rPr/>
+      </w:pPr>
+      <w:r>
+        <w:rPr/>
+        <w:t>De plus pour l’utilisation de notre produit, le client doit procéder une manette de VR fait par lui-même, ou qui ne passe pas par le système de SteamVR. Par exemple la Kinect n’a pas besoin d’une application supplémentaire car tout est intégré dans son code et celui de OpenVR, tandis que des gants fait maison ont besoin de notre application car ils ne possèdent pas les outils de communication nécessaires  pour transmettre leurs données à SteamVR.</w:t>
+      </w:r>
+    </w:p>
+    <w:p>
+      <w:pPr>
+        <w:pStyle w:val="Corps"/>
+        <w:jc w:val="both"/>
+        <w:rPr/>
+      </w:pPr>
+      <w:r>
+        <w:rPr/>
+      </w:r>
+    </w:p>
+    <w:p>
+      <w:pPr>
+        <w:pStyle w:val="Corps"/>
+        <w:jc w:val="both"/>
+        <w:rPr/>
+      </w:pPr>
+      <w:r>
+        <w:rPr/>
+      </w:r>
+    </w:p>
+    <w:p>
+      <w:pPr>
+        <w:pStyle w:val="Corps"/>
+        <w:jc w:val="center"/>
+        <w:rPr>
+          <w:b/>
+          <w:b/>
+          <w:sz w:val="32"/>
+          <w:szCs w:val="32"/>
+        </w:rPr>
+      </w:pPr>
+      <w:r>
+        <w:rPr>
+          <w:b/>
+          <w:sz w:val="32"/>
+          <w:szCs w:val="32"/>
+        </w:rPr>
         <w:t>Critères d’appréciation de la qualité du produit</w:t>
       </w:r>
     </w:p>
@@ -2407,7 +2535,7 @@
         <w:ind w:left="720" w:firstLine="720"/>
         <w:rPr/>
       </w:pPr>
-      <w:hyperlink r:id="rId2">
+      <w:hyperlink r:id="rId3">
         <w:r>
           <w:rPr>
             <w:rStyle w:val="LienInternet"/>
@@ -2437,8 +2565,8 @@
       </w:r>
     </w:p>
     <w:sectPr>
-      <w:headerReference w:type="default" r:id="rId3"/>
-      <w:footerReference w:type="default" r:id="rId4"/>
+      <w:headerReference w:type="default" r:id="rId4"/>
+      <w:footerReference w:type="default" r:id="rId5"/>
       <w:type w:val="nextPage"/>
       <w:pgSz w:w="11906" w:h="16838"/>
       <w:pgMar w:left="1134" w:right="1134" w:header="709" w:top="1134" w:footer="850" w:bottom="1134" w:gutter="0"/>
@@ -2494,7 +2622,7 @@
       </w:r>
     </w:p>
   </w:comment>
-  <w:comment w:id="1" w:author="Auteur inconnu" w:date="2021-11-26T16:43:04Z" w:initials="">
+  <w:comment w:id="1" w:author="Auteur inconnu" w:date="2021-11-26T17:24:54Z" w:initials="">
     <w:p>
       <w:r>
         <w:rPr>
@@ -2523,11 +2651,9 @@
           <w:em w:val="none"/>
           <w:lang w:bidi="ar-SA" w:eastAsia="fr-FR" w:val="fr-FR"/>
         </w:rPr>
-        <w:t>Il ne faut pas expliqué la démarche a respecter, ni nos problemes. Il peut être intéressant de mettre un schéma sans raconter notre vie</w:t>
-      </w:r>
-    </w:p>
-  </w:comment>
-  <w:comment w:id="2" w:author="Auteur inconnu" w:date="2021-11-26T16:42:30Z" w:initials="">
+        <w:t>Proposition d’une chaîne d’information.</w:t>
+      </w:r>
+    </w:p>
     <w:p>
       <w:r>
         <w:rPr>
@@ -2557,11 +2683,17 @@
           <w:em w:val="none"/>
           <w:lang w:val="fr-FR" w:eastAsia="fr-FR" w:bidi="ar-SA"/>
         </w:rPr>
-        <w:t>Ce n’est pas une fonctionnalité, mais un engagement)</w:t>
-      </w:r>
-    </w:p>
-  </w:comment>
-  <w:comment w:id="3" w:author="Auteur inconnu" w:date="2021-11-26T16:44:38Z" w:initials="">
+        <w:t xml:space="preserve">Ceci est un brouillon, mais je pense qu’il peut être utile pour explique d’une manière plus visuelle les attendues de notre projet. </w:t>
+      </w:r>
+    </w:p>
+    <w:p>
+      <w:r>
+        <w:rPr>
+          <w:rFonts w:ascii="Liberation Serif" w:hAnsi="Liberation Serif" w:eastAsia="DejaVu Sans" w:cs="DejaVu Sans"/>
+          <w:lang w:val="en-US" w:eastAsia="en-US" w:bidi="en-US"/>
+        </w:rPr>
+      </w:r>
+    </w:p>
     <w:p>
       <w:r>
         <w:rPr>
@@ -2590,7 +2722,15 @@
           <w:em w:val="none"/>
           <w:lang w:bidi="ar-SA" w:eastAsia="fr-FR" w:val="fr-FR"/>
         </w:rPr>
-        <w:t>On ne raconte pas notre vie</w:t>
+        <w:t>Il est a completer, on peut facilement rajouter 1 ou 2 phrase, ainsi que l’interface.</w:t>
+      </w:r>
+    </w:p>
+    <w:p>
+      <w:r>
+        <w:rPr>
+          <w:rFonts w:ascii="Liberation Serif" w:hAnsi="Liberation Serif" w:eastAsia="DejaVu Sans" w:cs="DejaVu Sans"/>
+          <w:lang w:val="en-US" w:eastAsia="en-US" w:bidi="en-US"/>
+        </w:rPr>
       </w:r>
     </w:p>
     <w:p>
@@ -2622,11 +2762,11 @@
           <w:em w:val="none"/>
           <w:lang w:val="fr-FR" w:eastAsia="fr-FR" w:bidi="ar-SA"/>
         </w:rPr>
-        <w:t>Mais on explique</w:t>
+        <w:t>(le fichier .drawio est pour le site : draw.io)</w:t>
       </w:r>
     </w:p>
   </w:comment>
-  <w:comment w:id="4" w:author="Auteur inconnu" w:date="2021-11-26T16:45:05Z" w:initials="">
+  <w:comment w:id="2" w:author="Auteur inconnu" w:date="2021-11-26T16:43:04Z" w:initials="">
     <w:p>
       <w:r>
         <w:rPr>
@@ -2655,11 +2795,11 @@
           <w:em w:val="none"/>
           <w:lang w:bidi="ar-SA" w:eastAsia="fr-FR" w:val="fr-FR"/>
         </w:rPr>
-        <w:t>Ce n est pas un rapport, mais un document a rendre a un client pour lui vendre le projet</w:t>
+        <w:t>Il ne faut pas expliqué la démarche a respecter, ni nos problemes. Il peut être intéressant de mettre un schéma sans raconter notre vie</w:t>
       </w:r>
     </w:p>
   </w:comment>
-  <w:comment w:id="5" w:author="Auteur inconnu" w:date="2021-11-26T16:46:25Z" w:initials="">
+  <w:comment w:id="3" w:author="Auteur inconnu" w:date="2021-11-26T17:05:09Z" w:initials="">
     <w:p>
       <w:r>
         <w:rPr>
@@ -2688,11 +2828,176 @@
           <w:em w:val="none"/>
           <w:lang w:bidi="ar-SA" w:eastAsia="fr-FR" w:val="fr-FR"/>
         </w:rPr>
+        <w:t>La structure Brut que les périphériques doivent donner au driver/open source</w:t>
+      </w:r>
+    </w:p>
+  </w:comment>
+  <w:comment w:id="4" w:author="Auteur inconnu" w:date="2021-11-26T16:42:30Z" w:initials="">
+    <w:p>
+      <w:r>
+        <w:rPr>
+          <w:rFonts w:ascii="Times New Roman" w:hAnsi="Times New Roman" w:eastAsia="Arial Unicode MS" w:cs="Times New Roman"/>
+          <w:b w:val="false"/>
+          <w:bCs w:val="false"/>
+          <w:i w:val="false"/>
+          <w:iCs w:val="false"/>
+          <w:caps w:val="false"/>
+          <w:smallCaps w:val="false"/>
+          <w:strike w:val="false"/>
+          <w:dstrike w:val="false"/>
+          <w:outline w:val="false"/>
+          <w:shadow w:val="false"/>
+          <w:emboss w:val="false"/>
+          <w:imprint w:val="false"/>
+          <w:color w:val="auto"/>
+          <w:spacing w:val="0"/>
+          <w:w w:val="100"/>
+          <w:kern w:val="0"/>
+          <w:position w:val="0"/>
+          <w:sz w:val="20"/>
+          <w:sz w:val="20"/>
+          <w:szCs w:val="20"/>
+          <w:u w:val="none"/>
+          <w:vertAlign w:val="baseline"/>
+          <w:em w:val="none"/>
+          <w:lang w:val="fr-FR" w:eastAsia="fr-FR" w:bidi="ar-SA"/>
+        </w:rPr>
+        <w:t>Ce n’est pas une fonctionnalité, mais un engagement)</w:t>
+      </w:r>
+    </w:p>
+  </w:comment>
+  <w:comment w:id="5" w:author="Auteur inconnu" w:date="2021-11-26T16:44:38Z" w:initials="">
+    <w:p>
+      <w:r>
+        <w:rPr>
+          <w:rFonts w:eastAsia="Arial Unicode MS" w:cs="Times New Roman" w:ascii="Times New Roman" w:hAnsi="Times New Roman"/>
+          <w:b w:val="false"/>
+          <w:bCs w:val="false"/>
+          <w:i w:val="false"/>
+          <w:iCs w:val="false"/>
+          <w:caps w:val="false"/>
+          <w:smallCaps w:val="false"/>
+          <w:strike w:val="false"/>
+          <w:dstrike w:val="false"/>
+          <w:outline w:val="false"/>
+          <w:shadow w:val="false"/>
+          <w:emboss w:val="false"/>
+          <w:imprint w:val="false"/>
+          <w:color w:val="auto"/>
+          <w:spacing w:val="0"/>
+          <w:w w:val="100"/>
+          <w:kern w:val="0"/>
+          <w:position w:val="0"/>
+          <w:sz w:val="20"/>
+          <w:szCs w:val="20"/>
+          <w:u w:val="none"/>
+          <w:vertAlign w:val="baseline"/>
+          <w:em w:val="none"/>
+          <w:lang w:bidi="ar-SA" w:eastAsia="fr-FR" w:val="fr-FR"/>
+        </w:rPr>
+        <w:t>On ne raconte pas notre vie</w:t>
+      </w:r>
+    </w:p>
+    <w:p>
+      <w:r>
+        <w:rPr>
+          <w:rFonts w:ascii="Times New Roman" w:hAnsi="Times New Roman" w:eastAsia="Arial Unicode MS" w:cs="Times New Roman"/>
+          <w:b w:val="false"/>
+          <w:bCs w:val="false"/>
+          <w:i w:val="false"/>
+          <w:iCs w:val="false"/>
+          <w:caps w:val="false"/>
+          <w:smallCaps w:val="false"/>
+          <w:strike w:val="false"/>
+          <w:dstrike w:val="false"/>
+          <w:outline w:val="false"/>
+          <w:shadow w:val="false"/>
+          <w:emboss w:val="false"/>
+          <w:imprint w:val="false"/>
+          <w:color w:val="auto"/>
+          <w:spacing w:val="0"/>
+          <w:w w:val="100"/>
+          <w:kern w:val="0"/>
+          <w:position w:val="0"/>
+          <w:sz w:val="20"/>
+          <w:sz w:val="20"/>
+          <w:szCs w:val="20"/>
+          <w:u w:val="none"/>
+          <w:vertAlign w:val="baseline"/>
+          <w:em w:val="none"/>
+          <w:lang w:val="fr-FR" w:eastAsia="fr-FR" w:bidi="ar-SA"/>
+        </w:rPr>
+        <w:t>Mais on explique</w:t>
+      </w:r>
+    </w:p>
+  </w:comment>
+  <w:comment w:id="6" w:author="Auteur inconnu" w:date="2021-11-26T16:45:05Z" w:initials="">
+    <w:p>
+      <w:r>
+        <w:rPr>
+          <w:rFonts w:eastAsia="Arial Unicode MS" w:cs="Times New Roman" w:ascii="Times New Roman" w:hAnsi="Times New Roman"/>
+          <w:b w:val="false"/>
+          <w:bCs w:val="false"/>
+          <w:i w:val="false"/>
+          <w:iCs w:val="false"/>
+          <w:caps w:val="false"/>
+          <w:smallCaps w:val="false"/>
+          <w:strike w:val="false"/>
+          <w:dstrike w:val="false"/>
+          <w:outline w:val="false"/>
+          <w:shadow w:val="false"/>
+          <w:emboss w:val="false"/>
+          <w:imprint w:val="false"/>
+          <w:color w:val="auto"/>
+          <w:spacing w:val="0"/>
+          <w:w w:val="100"/>
+          <w:kern w:val="0"/>
+          <w:position w:val="0"/>
+          <w:sz w:val="20"/>
+          <w:szCs w:val="20"/>
+          <w:u w:val="none"/>
+          <w:vertAlign w:val="baseline"/>
+          <w:em w:val="none"/>
+          <w:lang w:bidi="ar-SA" w:eastAsia="fr-FR" w:val="fr-FR"/>
+        </w:rPr>
+        <w:t>Ce n est pas un rapport, mais un document a rendre a un client pour lui vendre le projet</w:t>
+      </w:r>
+    </w:p>
+  </w:comment>
+  <w:comment w:id="7" w:author="Auteur inconnu" w:date="2021-11-26T16:46:25Z" w:initials="">
+    <w:p>
+      <w:r>
+        <w:rPr>
+          <w:rFonts w:eastAsia="Arial Unicode MS" w:cs="Times New Roman" w:ascii="Times New Roman" w:hAnsi="Times New Roman"/>
+          <w:b w:val="false"/>
+          <w:bCs w:val="false"/>
+          <w:i w:val="false"/>
+          <w:iCs w:val="false"/>
+          <w:caps w:val="false"/>
+          <w:smallCaps w:val="false"/>
+          <w:strike w:val="false"/>
+          <w:dstrike w:val="false"/>
+          <w:outline w:val="false"/>
+          <w:shadow w:val="false"/>
+          <w:emboss w:val="false"/>
+          <w:imprint w:val="false"/>
+          <w:color w:val="auto"/>
+          <w:spacing w:val="0"/>
+          <w:w w:val="100"/>
+          <w:kern w:val="0"/>
+          <w:position w:val="0"/>
+          <w:sz w:val="20"/>
+          <w:szCs w:val="20"/>
+          <w:u w:val="none"/>
+          <w:vertAlign w:val="baseline"/>
+          <w:em w:val="none"/>
+          <w:lang w:bidi="ar-SA" w:eastAsia="fr-FR" w:val="fr-FR"/>
+        </w:rPr>
         <w:t>Ceci est plus un resultat ou un attendus qu’une contrainte</w:t>
       </w:r>
     </w:p>
   </w:comment>
-  <w:comment w:id="6" w:author="Auteur inconnu" w:date="2021-11-26T16:47:00Z" w:initials="">
+  <w:comment w:id="8" w:author="Auteur inconnu" w:date="2021-11-26T16:47:00Z" w:initials="">
     <w:p>
       <w:r>
         <w:rPr>

</xml_diff>